<commit_message>
bao cao gan xong
</commit_message>
<xml_diff>
--- a/docs/BTLnhom3.docx
+++ b/docs/BTLnhom3.docx
@@ -13947,6 +13947,97 @@
     </w:p>
     <w:p>
       <w:pPr>
+        <w:ind w:left="360"/>
+      </w:pPr>
+      <w:r>
+        <w:rPr>
+          <w:noProof/>
+        </w:rPr>
+        <w:lastRenderedPageBreak/>
+        <w:drawing>
+          <wp:inline distT="0" distB="0" distL="0" distR="0" wp14:anchorId="79220D66" wp14:editId="2A6900C3">
+            <wp:extent cx="4799910" cy="3124862"/>
+            <wp:effectExtent l="0" t="0" r="1270" b="0"/>
+            <wp:docPr id="3" name="Picture 3"/>
+            <wp:cNvGraphicFramePr>
+              <a:graphicFrameLocks xmlns:a="http://schemas.openxmlformats.org/drawingml/2006/main" noChangeAspect="1"/>
+            </wp:cNvGraphicFramePr>
+            <a:graphic xmlns:a="http://schemas.openxmlformats.org/drawingml/2006/main">
+              <a:graphicData uri="http://schemas.openxmlformats.org/drawingml/2006/picture">
+                <pic:pic xmlns:pic="http://schemas.openxmlformats.org/drawingml/2006/picture">
+                  <pic:nvPicPr>
+                    <pic:cNvPr id="1" name=""/>
+                    <pic:cNvPicPr/>
+                  </pic:nvPicPr>
+                  <pic:blipFill>
+                    <a:blip r:embed="rId51"/>
+                    <a:stretch>
+                      <a:fillRect/>
+                    </a:stretch>
+                  </pic:blipFill>
+                  <pic:spPr>
+                    <a:xfrm>
+                      <a:off x="0" y="0"/>
+                      <a:ext cx="4838944" cy="3150274"/>
+                    </a:xfrm>
+                    <a:prstGeom prst="rect">
+                      <a:avLst/>
+                    </a:prstGeom>
+                  </pic:spPr>
+                </pic:pic>
+              </a:graphicData>
+            </a:graphic>
+          </wp:inline>
+        </w:drawing>
+      </w:r>
+    </w:p>
+    <w:p>
+      <w:pPr>
+        <w:ind w:left="360"/>
+      </w:pPr>
+      <w:r>
+        <w:rPr>
+          <w:noProof/>
+        </w:rPr>
+        <w:drawing>
+          <wp:inline distT="0" distB="0" distL="0" distR="0" wp14:anchorId="7D179942" wp14:editId="0D5F86D2">
+            <wp:extent cx="4794636" cy="2507081"/>
+            <wp:effectExtent l="0" t="0" r="6350" b="7620"/>
+            <wp:docPr id="1" name="Picture 1"/>
+            <wp:cNvGraphicFramePr>
+              <a:graphicFrameLocks xmlns:a="http://schemas.openxmlformats.org/drawingml/2006/main" noChangeAspect="1"/>
+            </wp:cNvGraphicFramePr>
+            <a:graphic xmlns:a="http://schemas.openxmlformats.org/drawingml/2006/main">
+              <a:graphicData uri="http://schemas.openxmlformats.org/drawingml/2006/picture">
+                <pic:pic xmlns:pic="http://schemas.openxmlformats.org/drawingml/2006/picture">
+                  <pic:nvPicPr>
+                    <pic:cNvPr id="1" name=""/>
+                    <pic:cNvPicPr/>
+                  </pic:nvPicPr>
+                  <pic:blipFill>
+                    <a:blip r:embed="rId52"/>
+                    <a:stretch>
+                      <a:fillRect/>
+                    </a:stretch>
+                  </pic:blipFill>
+                  <pic:spPr>
+                    <a:xfrm>
+                      <a:off x="0" y="0"/>
+                      <a:ext cx="4833567" cy="2527438"/>
+                    </a:xfrm>
+                    <a:prstGeom prst="rect">
+                      <a:avLst/>
+                    </a:prstGeom>
+                  </pic:spPr>
+                </pic:pic>
+              </a:graphicData>
+            </a:graphic>
+          </wp:inline>
+        </w:drawing>
+      </w:r>
+    </w:p>
+    <w:p>
+      <w:pPr>
         <w:pStyle w:val="ListParagraph"/>
         <w:numPr>
           <w:ilvl w:val="0"/>
@@ -13980,6 +14071,51 @@
     </w:p>
     <w:p>
       <w:pPr>
+        <w:ind w:left="360"/>
+      </w:pPr>
+      <w:r>
+        <w:rPr>
+          <w:noProof/>
+        </w:rPr>
+        <w:drawing>
+          <wp:inline distT="0" distB="0" distL="0" distR="0" wp14:anchorId="7C01BC86" wp14:editId="69AA635B">
+            <wp:extent cx="4810539" cy="2900021"/>
+            <wp:effectExtent l="0" t="0" r="0" b="0"/>
+            <wp:docPr id="2" name="Picture 2"/>
+            <wp:cNvGraphicFramePr>
+              <a:graphicFrameLocks xmlns:a="http://schemas.openxmlformats.org/drawingml/2006/main" noChangeAspect="1"/>
+            </wp:cNvGraphicFramePr>
+            <a:graphic xmlns:a="http://schemas.openxmlformats.org/drawingml/2006/main">
+              <a:graphicData uri="http://schemas.openxmlformats.org/drawingml/2006/picture">
+                <pic:pic xmlns:pic="http://schemas.openxmlformats.org/drawingml/2006/picture">
+                  <pic:nvPicPr>
+                    <pic:cNvPr id="1" name=""/>
+                    <pic:cNvPicPr/>
+                  </pic:nvPicPr>
+                  <pic:blipFill>
+                    <a:blip r:embed="rId53"/>
+                    <a:stretch>
+                      <a:fillRect/>
+                    </a:stretch>
+                  </pic:blipFill>
+                  <pic:spPr>
+                    <a:xfrm>
+                      <a:off x="0" y="0"/>
+                      <a:ext cx="4822331" cy="2907129"/>
+                    </a:xfrm>
+                    <a:prstGeom prst="rect">
+                      <a:avLst/>
+                    </a:prstGeom>
+                  </pic:spPr>
+                </pic:pic>
+              </a:graphicData>
+            </a:graphic>
+          </wp:inline>
+        </w:drawing>
+      </w:r>
+    </w:p>
+    <w:p>
+      <w:pPr>
         <w:pStyle w:val="Heading1"/>
         <w:numPr>
           <w:ilvl w:val="0"/>
@@ -13995,6 +14131,7 @@
         <w:rPr>
           <w:lang w:eastAsia="en-US" w:bidi="ar-SA"/>
         </w:rPr>
+        <w:lastRenderedPageBreak/>
         <w:t>Danh</w:t>
       </w:r>
       <w:proofErr w:type="spellEnd"/>
@@ -14093,7 +14230,6 @@
         </w:numPr>
       </w:pPr>
       <w:r>
-        <w:lastRenderedPageBreak/>
         <w:t>Internet, internet</w:t>
       </w:r>
     </w:p>
@@ -14155,12 +14291,12 @@
     <w:p/>
     <w:p/>
     <w:sectPr>
-      <w:headerReference w:type="even" r:id="rId51"/>
-      <w:headerReference w:type="default" r:id="rId52"/>
-      <w:footerReference w:type="even" r:id="rId53"/>
-      <w:footerReference w:type="default" r:id="rId54"/>
-      <w:headerReference w:type="first" r:id="rId55"/>
-      <w:footerReference w:type="first" r:id="rId56"/>
+      <w:headerReference w:type="even" r:id="rId54"/>
+      <w:headerReference w:type="default" r:id="rId55"/>
+      <w:footerReference w:type="even" r:id="rId56"/>
+      <w:footerReference w:type="default" r:id="rId57"/>
+      <w:headerReference w:type="first" r:id="rId58"/>
+      <w:footerReference w:type="first" r:id="rId59"/>
       <w:footnotePr>
         <w:pos w:val="beneathText"/>
       </w:footnotePr>
@@ -17265,63 +17401,18 @@
   </w:num>
   <w:num w:numId="19">
     <w:abstractNumId w:val="29"/>
-    <w:lvlOverride w:ilvl="0"/>
-    <w:lvlOverride w:ilvl="1"/>
-    <w:lvlOverride w:ilvl="2"/>
-    <w:lvlOverride w:ilvl="3"/>
-    <w:lvlOverride w:ilvl="4"/>
-    <w:lvlOverride w:ilvl="5"/>
-    <w:lvlOverride w:ilvl="6"/>
-    <w:lvlOverride w:ilvl="7"/>
-    <w:lvlOverride w:ilvl="8"/>
   </w:num>
   <w:num w:numId="20">
     <w:abstractNumId w:val="31"/>
-    <w:lvlOverride w:ilvl="0"/>
-    <w:lvlOverride w:ilvl="1"/>
-    <w:lvlOverride w:ilvl="2"/>
-    <w:lvlOverride w:ilvl="3"/>
-    <w:lvlOverride w:ilvl="4"/>
-    <w:lvlOverride w:ilvl="5"/>
-    <w:lvlOverride w:ilvl="6"/>
-    <w:lvlOverride w:ilvl="7"/>
-    <w:lvlOverride w:ilvl="8"/>
   </w:num>
   <w:num w:numId="21">
     <w:abstractNumId w:val="22"/>
-    <w:lvlOverride w:ilvl="0"/>
-    <w:lvlOverride w:ilvl="1"/>
-    <w:lvlOverride w:ilvl="2"/>
-    <w:lvlOverride w:ilvl="3"/>
-    <w:lvlOverride w:ilvl="4"/>
-    <w:lvlOverride w:ilvl="5"/>
-    <w:lvlOverride w:ilvl="6"/>
-    <w:lvlOverride w:ilvl="7"/>
-    <w:lvlOverride w:ilvl="8"/>
   </w:num>
   <w:num w:numId="22">
     <w:abstractNumId w:val="21"/>
-    <w:lvlOverride w:ilvl="0"/>
-    <w:lvlOverride w:ilvl="1"/>
-    <w:lvlOverride w:ilvl="2"/>
-    <w:lvlOverride w:ilvl="3"/>
-    <w:lvlOverride w:ilvl="4"/>
-    <w:lvlOverride w:ilvl="5"/>
-    <w:lvlOverride w:ilvl="6"/>
-    <w:lvlOverride w:ilvl="7"/>
-    <w:lvlOverride w:ilvl="8"/>
   </w:num>
   <w:num w:numId="23">
     <w:abstractNumId w:val="18"/>
-    <w:lvlOverride w:ilvl="0"/>
-    <w:lvlOverride w:ilvl="1"/>
-    <w:lvlOverride w:ilvl="2"/>
-    <w:lvlOverride w:ilvl="3"/>
-    <w:lvlOverride w:ilvl="4"/>
-    <w:lvlOverride w:ilvl="5"/>
-    <w:lvlOverride w:ilvl="6"/>
-    <w:lvlOverride w:ilvl="7"/>
-    <w:lvlOverride w:ilvl="8"/>
   </w:num>
   <w:num w:numId="24">
     <w:abstractNumId w:val="24"/>
@@ -17355,87 +17446,24 @@
   </w:num>
   <w:num w:numId="25">
     <w:abstractNumId w:val="16"/>
-    <w:lvlOverride w:ilvl="0"/>
-    <w:lvlOverride w:ilvl="1"/>
-    <w:lvlOverride w:ilvl="2"/>
-    <w:lvlOverride w:ilvl="3"/>
-    <w:lvlOverride w:ilvl="4"/>
-    <w:lvlOverride w:ilvl="5"/>
-    <w:lvlOverride w:ilvl="6"/>
-    <w:lvlOverride w:ilvl="7"/>
-    <w:lvlOverride w:ilvl="8"/>
   </w:num>
   <w:num w:numId="26">
     <w:abstractNumId w:val="27"/>
-    <w:lvlOverride w:ilvl="0"/>
-    <w:lvlOverride w:ilvl="1"/>
-    <w:lvlOverride w:ilvl="2"/>
-    <w:lvlOverride w:ilvl="3"/>
-    <w:lvlOverride w:ilvl="4"/>
-    <w:lvlOverride w:ilvl="5"/>
-    <w:lvlOverride w:ilvl="6"/>
-    <w:lvlOverride w:ilvl="7"/>
-    <w:lvlOverride w:ilvl="8"/>
   </w:num>
   <w:num w:numId="27">
     <w:abstractNumId w:val="20"/>
-    <w:lvlOverride w:ilvl="0"/>
-    <w:lvlOverride w:ilvl="1"/>
-    <w:lvlOverride w:ilvl="2"/>
-    <w:lvlOverride w:ilvl="3"/>
-    <w:lvlOverride w:ilvl="4"/>
-    <w:lvlOverride w:ilvl="5"/>
-    <w:lvlOverride w:ilvl="6"/>
-    <w:lvlOverride w:ilvl="7"/>
-    <w:lvlOverride w:ilvl="8"/>
   </w:num>
   <w:num w:numId="28">
     <w:abstractNumId w:val="25"/>
-    <w:lvlOverride w:ilvl="0"/>
-    <w:lvlOverride w:ilvl="1"/>
-    <w:lvlOverride w:ilvl="2"/>
-    <w:lvlOverride w:ilvl="3"/>
-    <w:lvlOverride w:ilvl="4"/>
-    <w:lvlOverride w:ilvl="5"/>
-    <w:lvlOverride w:ilvl="6"/>
-    <w:lvlOverride w:ilvl="7"/>
-    <w:lvlOverride w:ilvl="8"/>
   </w:num>
   <w:num w:numId="29">
     <w:abstractNumId w:val="23"/>
-    <w:lvlOverride w:ilvl="0"/>
-    <w:lvlOverride w:ilvl="1"/>
-    <w:lvlOverride w:ilvl="2"/>
-    <w:lvlOverride w:ilvl="3"/>
-    <w:lvlOverride w:ilvl="4"/>
-    <w:lvlOverride w:ilvl="5"/>
-    <w:lvlOverride w:ilvl="6"/>
-    <w:lvlOverride w:ilvl="7"/>
-    <w:lvlOverride w:ilvl="8"/>
   </w:num>
   <w:num w:numId="30">
     <w:abstractNumId w:val="26"/>
-    <w:lvlOverride w:ilvl="0"/>
-    <w:lvlOverride w:ilvl="1"/>
-    <w:lvlOverride w:ilvl="2"/>
-    <w:lvlOverride w:ilvl="3"/>
-    <w:lvlOverride w:ilvl="4"/>
-    <w:lvlOverride w:ilvl="5"/>
-    <w:lvlOverride w:ilvl="6"/>
-    <w:lvlOverride w:ilvl="7"/>
-    <w:lvlOverride w:ilvl="8"/>
   </w:num>
   <w:num w:numId="31">
     <w:abstractNumId w:val="19"/>
-    <w:lvlOverride w:ilvl="0"/>
-    <w:lvlOverride w:ilvl="1"/>
-    <w:lvlOverride w:ilvl="2"/>
-    <w:lvlOverride w:ilvl="3"/>
-    <w:lvlOverride w:ilvl="4"/>
-    <w:lvlOverride w:ilvl="5"/>
-    <w:lvlOverride w:ilvl="6"/>
-    <w:lvlOverride w:ilvl="7"/>
-    <w:lvlOverride w:ilvl="8"/>
   </w:num>
   <w:num w:numId="32">
     <w:abstractNumId w:val="30"/>
@@ -17529,15 +17557,6 @@
   </w:num>
   <w:num w:numId="35">
     <w:abstractNumId w:val="32"/>
-    <w:lvlOverride w:ilvl="0"/>
-    <w:lvlOverride w:ilvl="1"/>
-    <w:lvlOverride w:ilvl="2"/>
-    <w:lvlOverride w:ilvl="3"/>
-    <w:lvlOverride w:ilvl="4"/>
-    <w:lvlOverride w:ilvl="5"/>
-    <w:lvlOverride w:ilvl="6"/>
-    <w:lvlOverride w:ilvl="7"/>
-    <w:lvlOverride w:ilvl="8"/>
   </w:num>
   <w:numIdMacAtCleanup w:val="17"/>
 </w:numbering>

</xml_diff>

<commit_message>
anh em xem con chinh sua gi nua khong
</commit_message>
<xml_diff>
--- a/docs/BTLnhom3.docx
+++ b/docs/BTLnhom3.docx
@@ -21,16 +21,16 @@
         <mc:AlternateContent>
           <mc:Choice Requires="wps">
             <w:drawing>
-              <wp:anchor distT="0" distB="0" distL="114300" distR="114300" simplePos="0" relativeHeight="251658240" behindDoc="0" locked="0" layoutInCell="1" allowOverlap="1" wp14:anchorId="4B51323D" wp14:editId="136319DA">
+              <wp:anchor distT="0" distB="0" distL="114300" distR="114300" simplePos="0" relativeHeight="251658240" behindDoc="0" locked="0" layoutInCell="1" allowOverlap="1" wp14:anchorId="4B51323D" wp14:editId="3F676466">
                 <wp:simplePos x="0" y="0"/>
                 <wp:positionH relativeFrom="column">
-                  <wp:posOffset>-85090</wp:posOffset>
+                  <wp:posOffset>-88037</wp:posOffset>
                 </wp:positionH>
                 <wp:positionV relativeFrom="paragraph">
-                  <wp:posOffset>-22860</wp:posOffset>
+                  <wp:posOffset>-19770</wp:posOffset>
                 </wp:positionV>
-                <wp:extent cx="1654175" cy="572770"/>
-                <wp:effectExtent l="0" t="0" r="22225" b="17780"/>
+                <wp:extent cx="1501254" cy="668740"/>
+                <wp:effectExtent l="0" t="0" r="22860" b="17145"/>
                 <wp:wrapNone/>
                 <wp:docPr id="15" name="Text Box 15"/>
                 <wp:cNvGraphicFramePr/>
@@ -41,7 +41,7 @@
                       <wps:spPr>
                         <a:xfrm>
                           <a:off x="0" y="0"/>
-                          <a:ext cx="1653540" cy="572135"/>
+                          <a:ext cx="1501254" cy="668740"/>
                         </a:xfrm>
                         <a:prstGeom prst="rect">
                           <a:avLst/>
@@ -67,11 +67,43 @@
                             </w:pPr>
                             <w:r>
                               <w:rPr>
-                                <w:b/>
-                                <w:i/>
-                                <w:color w:val="C00000"/>
+                                <w:noProof/>
                               </w:rPr>
-                              <w:t>My Company Logo</w:t>
+                              <w:drawing>
+                                <wp:inline distT="0" distB="0" distL="0" distR="0" wp14:anchorId="58CF2971" wp14:editId="5C5E905E">
+                                  <wp:extent cx="1317009" cy="582568"/>
+                                  <wp:effectExtent l="0" t="0" r="0" b="8255"/>
+                                  <wp:docPr id="26" name="Picture 26"/>
+                                  <wp:cNvGraphicFramePr>
+                                    <a:graphicFrameLocks xmlns:a="http://schemas.openxmlformats.org/drawingml/2006/main" noChangeAspect="1"/>
+                                  </wp:cNvGraphicFramePr>
+                                  <a:graphic xmlns:a="http://schemas.openxmlformats.org/drawingml/2006/main">
+                                    <a:graphicData uri="http://schemas.openxmlformats.org/drawingml/2006/picture">
+                                      <pic:pic xmlns:pic="http://schemas.openxmlformats.org/drawingml/2006/picture">
+                                        <pic:nvPicPr>
+                                          <pic:cNvPr id="1" name=""/>
+                                          <pic:cNvPicPr/>
+                                        </pic:nvPicPr>
+                                        <pic:blipFill>
+                                          <a:blip r:embed="rId8"/>
+                                          <a:stretch>
+                                            <a:fillRect/>
+                                          </a:stretch>
+                                        </pic:blipFill>
+                                        <pic:spPr>
+                                          <a:xfrm>
+                                            <a:off x="0" y="0"/>
+                                            <a:ext cx="1428529" cy="631898"/>
+                                          </a:xfrm>
+                                          <a:prstGeom prst="rect">
+                                            <a:avLst/>
+                                          </a:prstGeom>
+                                        </pic:spPr>
+                                      </pic:pic>
+                                    </a:graphicData>
+                                  </a:graphic>
+                                </wp:inline>
+                              </w:drawing>
                             </w:r>
                           </w:p>
                         </w:txbxContent>
@@ -100,7 +132,7 @@
                 <v:stroke joinstyle="miter"/>
                 <v:path gradientshapeok="t" o:connecttype="rect"/>
               </v:shapetype>
-              <v:shape id="Text Box 15" o:spid="_x0000_s1026" type="#_x0000_t202" style="position:absolute;left:0;text-align:left;margin-left:-6.7pt;margin-top:-1.8pt;width:130.25pt;height:45.1pt;z-index:251658240;visibility:visible;mso-wrap-style:square;mso-width-percent:0;mso-height-percent:0;mso-wrap-distance-left:9pt;mso-wrap-distance-top:0;mso-wrap-distance-right:9pt;mso-wrap-distance-bottom:0;mso-position-horizontal:absolute;mso-position-horizontal-relative:text;mso-position-vertical:absolute;mso-position-vertical-relative:text;mso-width-percent:0;mso-height-percent:0;mso-width-relative:page;mso-height-relative:page;v-text-anchor:top" o:gfxdata="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" fillcolor="white [3201]" strokeweight=".5pt">
+              <v:shape id="Text Box 15" o:spid="_x0000_s1026" type="#_x0000_t202" style="position:absolute;left:0;text-align:left;margin-left:-6.95pt;margin-top:-1.55pt;width:118.2pt;height:52.65pt;z-index:251658240;visibility:visible;mso-wrap-style:square;mso-width-percent:0;mso-height-percent:0;mso-wrap-distance-left:9pt;mso-wrap-distance-top:0;mso-wrap-distance-right:9pt;mso-wrap-distance-bottom:0;mso-position-horizontal:absolute;mso-position-horizontal-relative:text;mso-position-vertical:absolute;mso-position-vertical-relative:text;mso-width-percent:0;mso-height-percent:0;mso-width-relative:page;mso-height-relative:page;v-text-anchor:top" o:gfxdata="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" fillcolor="white [3201]" strokeweight=".5pt">
                 <v:textbox>
                   <w:txbxContent>
                     <w:p>
@@ -113,11 +145,43 @@
                       </w:pPr>
                       <w:r>
                         <w:rPr>
-                          <w:b/>
-                          <w:i/>
-                          <w:color w:val="C00000"/>
+                          <w:noProof/>
                         </w:rPr>
-                        <w:t>My Company Logo</w:t>
+                        <w:drawing>
+                          <wp:inline distT="0" distB="0" distL="0" distR="0" wp14:anchorId="58CF2971" wp14:editId="5C5E905E">
+                            <wp:extent cx="1317009" cy="582568"/>
+                            <wp:effectExtent l="0" t="0" r="0" b="8255"/>
+                            <wp:docPr id="26" name="Picture 26"/>
+                            <wp:cNvGraphicFramePr>
+                              <a:graphicFrameLocks xmlns:a="http://schemas.openxmlformats.org/drawingml/2006/main" noChangeAspect="1"/>
+                            </wp:cNvGraphicFramePr>
+                            <a:graphic xmlns:a="http://schemas.openxmlformats.org/drawingml/2006/main">
+                              <a:graphicData uri="http://schemas.openxmlformats.org/drawingml/2006/picture">
+                                <pic:pic xmlns:pic="http://schemas.openxmlformats.org/drawingml/2006/picture">
+                                  <pic:nvPicPr>
+                                    <pic:cNvPr id="1" name=""/>
+                                    <pic:cNvPicPr/>
+                                  </pic:nvPicPr>
+                                  <pic:blipFill>
+                                    <a:blip r:embed="rId8"/>
+                                    <a:stretch>
+                                      <a:fillRect/>
+                                    </a:stretch>
+                                  </pic:blipFill>
+                                  <pic:spPr>
+                                    <a:xfrm>
+                                      <a:off x="0" y="0"/>
+                                      <a:ext cx="1428529" cy="631898"/>
+                                    </a:xfrm>
+                                    <a:prstGeom prst="rect">
+                                      <a:avLst/>
+                                    </a:prstGeom>
+                                  </pic:spPr>
+                                </pic:pic>
+                              </a:graphicData>
+                            </a:graphic>
+                          </wp:inline>
+                        </w:drawing>
                       </w:r>
                     </w:p>
                   </w:txbxContent>
@@ -197,59 +261,175 @@
           <w:rFonts w:cs="Arial"/>
           <w:b/>
           <w:color w:val="951B13"/>
-          <w:sz w:val="58"/>
-          <w:szCs w:val="48"/>
-        </w:rPr>
-      </w:pPr>
+          <w:sz w:val="44"/>
+          <w:szCs w:val="32"/>
+        </w:rPr>
+      </w:pPr>
+      <w:proofErr w:type="spellStart"/>
       <w:r>
         <w:rPr>
           <w:rFonts w:cs="Arial"/>
           <w:b/>
           <w:color w:val="951B13"/>
-          <w:sz w:val="58"/>
-          <w:szCs w:val="48"/>
-        </w:rPr>
-        <w:fldChar w:fldCharType="begin"/>
-      </w:r>
+          <w:sz w:val="44"/>
+          <w:szCs w:val="32"/>
+        </w:rPr>
+        <w:t>Dự</w:t>
+      </w:r>
+      <w:proofErr w:type="spellEnd"/>
       <w:r>
         <w:rPr>
           <w:rFonts w:cs="Arial"/>
           <w:b/>
           <w:color w:val="951B13"/>
-          <w:sz w:val="58"/>
-          <w:szCs w:val="48"/>
-        </w:rPr>
-        <w:instrText xml:space="preserve"> TITLE   \* MERGEFORMAT </w:instrText>
-      </w:r>
+          <w:sz w:val="44"/>
+          <w:szCs w:val="32"/>
+        </w:rPr>
+        <w:t xml:space="preserve"> </w:t>
+      </w:r>
+      <w:proofErr w:type="spellStart"/>
+      <w:proofErr w:type="gramStart"/>
       <w:r>
         <w:rPr>
           <w:rFonts w:cs="Arial"/>
           <w:b/>
           <w:color w:val="951B13"/>
-          <w:sz w:val="58"/>
-          <w:szCs w:val="48"/>
-        </w:rPr>
-        <w:fldChar w:fldCharType="separate"/>
-      </w:r>
+          <w:sz w:val="44"/>
+          <w:szCs w:val="32"/>
+        </w:rPr>
+        <w:t>Án</w:t>
+      </w:r>
+      <w:proofErr w:type="spellEnd"/>
       <w:r>
         <w:rPr>
           <w:rFonts w:cs="Arial"/>
           <w:b/>
           <w:color w:val="951B13"/>
-          <w:sz w:val="58"/>
-          <w:szCs w:val="48"/>
-        </w:rPr>
-        <w:t>Document Title</w:t>
-      </w:r>
+          <w:sz w:val="44"/>
+          <w:szCs w:val="32"/>
+        </w:rPr>
+        <w:t xml:space="preserve"> :</w:t>
+      </w:r>
+      <w:proofErr w:type="gramEnd"/>
       <w:r>
         <w:rPr>
           <w:rFonts w:cs="Arial"/>
           <w:b/>
           <w:color w:val="951B13"/>
-          <w:sz w:val="58"/>
-          <w:szCs w:val="48"/>
-        </w:rPr>
-        <w:fldChar w:fldCharType="end"/>
+          <w:sz w:val="44"/>
+          <w:szCs w:val="32"/>
+        </w:rPr>
+        <w:t xml:space="preserve"> </w:t>
+      </w:r>
+      <w:proofErr w:type="spellStart"/>
+      <w:r>
+        <w:rPr>
+          <w:rFonts w:cs="Arial"/>
+          <w:b/>
+          <w:color w:val="951B13"/>
+          <w:sz w:val="44"/>
+          <w:szCs w:val="32"/>
+        </w:rPr>
+        <w:t>ChatBot</w:t>
+      </w:r>
+      <w:proofErr w:type="spellEnd"/>
+      <w:r>
+        <w:rPr>
+          <w:rFonts w:cs="Arial"/>
+          <w:b/>
+          <w:color w:val="951B13"/>
+          <w:sz w:val="44"/>
+          <w:szCs w:val="32"/>
+        </w:rPr>
+        <w:t xml:space="preserve"> </w:t>
+      </w:r>
+      <w:proofErr w:type="spellStart"/>
+      <w:r>
+        <w:rPr>
+          <w:rFonts w:cs="Arial"/>
+          <w:b/>
+          <w:color w:val="951B13"/>
+          <w:sz w:val="44"/>
+          <w:szCs w:val="32"/>
+        </w:rPr>
+        <w:t>tư</w:t>
+      </w:r>
+      <w:proofErr w:type="spellEnd"/>
+      <w:r>
+        <w:rPr>
+          <w:rFonts w:cs="Arial"/>
+          <w:b/>
+          <w:color w:val="951B13"/>
+          <w:sz w:val="44"/>
+          <w:szCs w:val="32"/>
+        </w:rPr>
+        <w:t xml:space="preserve"> </w:t>
+      </w:r>
+      <w:proofErr w:type="spellStart"/>
+      <w:r>
+        <w:rPr>
+          <w:rFonts w:cs="Arial"/>
+          <w:b/>
+          <w:color w:val="951B13"/>
+          <w:sz w:val="44"/>
+          <w:szCs w:val="32"/>
+        </w:rPr>
+        <w:t>vấn</w:t>
+      </w:r>
+      <w:proofErr w:type="spellEnd"/>
+      <w:r>
+        <w:rPr>
+          <w:rFonts w:cs="Arial"/>
+          <w:b/>
+          <w:color w:val="951B13"/>
+          <w:sz w:val="44"/>
+          <w:szCs w:val="32"/>
+        </w:rPr>
+        <w:t xml:space="preserve"> </w:t>
+      </w:r>
+      <w:proofErr w:type="spellStart"/>
+      <w:r>
+        <w:rPr>
+          <w:rFonts w:cs="Arial"/>
+          <w:b/>
+          <w:color w:val="951B13"/>
+          <w:sz w:val="44"/>
+          <w:szCs w:val="32"/>
+        </w:rPr>
+        <w:t>về</w:t>
+      </w:r>
+      <w:proofErr w:type="spellEnd"/>
+      <w:r>
+        <w:rPr>
+          <w:rFonts w:cs="Arial"/>
+          <w:b/>
+          <w:color w:val="951B13"/>
+          <w:sz w:val="44"/>
+          <w:szCs w:val="32"/>
+        </w:rPr>
+        <w:t xml:space="preserve"> </w:t>
+      </w:r>
+      <w:proofErr w:type="spellStart"/>
+      <w:r>
+        <w:rPr>
+          <w:rFonts w:cs="Arial"/>
+          <w:b/>
+          <w:color w:val="951B13"/>
+          <w:sz w:val="44"/>
+          <w:szCs w:val="32"/>
+        </w:rPr>
+        <w:t>dịch</w:t>
+      </w:r>
+      <w:proofErr w:type="spellEnd"/>
+      <w:r>
+        <w:rPr>
+          <w:rFonts w:cs="Arial"/>
+          <w:b/>
+          <w:color w:val="951B13"/>
+          <w:sz w:val="44"/>
+          <w:szCs w:val="32"/>
+        </w:rPr>
+        <w:t xml:space="preserve"> COVID</w:t>
       </w:r>
     </w:p>
     <w:p>
@@ -264,54 +444,239 @@
           <w:lang w:val="vi-VN"/>
         </w:rPr>
       </w:pPr>
+      <w:proofErr w:type="spellStart"/>
       <w:r>
         <w:rPr>
           <w:b/>
           <w:i/>
           <w:sz w:val="42"/>
         </w:rPr>
-        <w:fldChar w:fldCharType="begin"/>
-      </w:r>
+        <w:t>Thành</w:t>
+      </w:r>
+      <w:proofErr w:type="spellEnd"/>
       <w:r>
         <w:rPr>
           <w:b/>
           <w:i/>
           <w:sz w:val="42"/>
         </w:rPr>
-        <w:instrText xml:space="preserve"> SUBJECT   \* MERGEFORMAT </w:instrText>
-      </w:r>
+        <w:t xml:space="preserve"> </w:t>
+      </w:r>
+      <w:proofErr w:type="spellStart"/>
       <w:r>
         <w:rPr>
           <w:b/>
           <w:i/>
           <w:sz w:val="42"/>
         </w:rPr>
-        <w:fldChar w:fldCharType="separate"/>
-      </w:r>
+        <w:t>viên</w:t>
+      </w:r>
+      <w:proofErr w:type="spellEnd"/>
       <w:r>
         <w:rPr>
           <w:b/>
           <w:i/>
           <w:sz w:val="42"/>
         </w:rPr>
-        <w:t>Document Subject</w:t>
-      </w:r>
+        <w:t xml:space="preserve"> </w:t>
+      </w:r>
+      <w:proofErr w:type="spellStart"/>
       <w:r>
         <w:rPr>
           <w:b/>
           <w:i/>
           <w:sz w:val="42"/>
         </w:rPr>
-        <w:fldChar w:fldCharType="end"/>
+        <w:t>thực</w:t>
+      </w:r>
+      <w:proofErr w:type="spellEnd"/>
+      <w:r>
+        <w:rPr>
+          <w:b/>
+          <w:i/>
+          <w:sz w:val="42"/>
+        </w:rPr>
+        <w:t xml:space="preserve"> </w:t>
+      </w:r>
+      <w:proofErr w:type="spellStart"/>
+      <w:r>
+        <w:rPr>
+          <w:b/>
+          <w:i/>
+          <w:sz w:val="42"/>
+        </w:rPr>
+        <w:t>hiện</w:t>
+      </w:r>
+      <w:proofErr w:type="spellEnd"/>
+      <w:r>
+        <w:rPr>
+          <w:b/>
+          <w:i/>
+          <w:sz w:val="42"/>
+        </w:rPr>
+        <w:t>:</w:t>
       </w:r>
     </w:p>
     <w:p>
-      <w:r>
+      <w:pPr>
         <w:rPr>
           <w:i/>
-        </w:rPr>
-        <w:t>[Type the abstract of the document here:]</w:t>
-      </w:r>
+          <w:sz w:val="24"/>
+          <w:szCs w:val="24"/>
+        </w:rPr>
+      </w:pPr>
+      <w:proofErr w:type="spellStart"/>
+      <w:r>
+        <w:rPr>
+          <w:i/>
+          <w:sz w:val="24"/>
+          <w:szCs w:val="24"/>
+        </w:rPr>
+        <w:t>Bùi</w:t>
+      </w:r>
+      <w:proofErr w:type="spellEnd"/>
+      <w:r>
+        <w:rPr>
+          <w:i/>
+          <w:sz w:val="24"/>
+          <w:szCs w:val="24"/>
+        </w:rPr>
+        <w:t xml:space="preserve"> </w:t>
+      </w:r>
+      <w:proofErr w:type="spellStart"/>
+      <w:r>
+        <w:rPr>
+          <w:i/>
+          <w:sz w:val="24"/>
+          <w:szCs w:val="24"/>
+        </w:rPr>
+        <w:t>Công</w:t>
+      </w:r>
+      <w:proofErr w:type="spellEnd"/>
+      <w:r>
+        <w:rPr>
+          <w:i/>
+          <w:sz w:val="24"/>
+          <w:szCs w:val="24"/>
+        </w:rPr>
+        <w:t xml:space="preserve"> </w:t>
+      </w:r>
+      <w:proofErr w:type="spellStart"/>
+      <w:r>
+        <w:rPr>
+          <w:i/>
+          <w:sz w:val="24"/>
+          <w:szCs w:val="24"/>
+        </w:rPr>
+        <w:t>Lượt</w:t>
+      </w:r>
+      <w:proofErr w:type="spellEnd"/>
+    </w:p>
+    <w:p>
+      <w:pPr>
+        <w:rPr>
+          <w:i/>
+          <w:sz w:val="24"/>
+          <w:szCs w:val="24"/>
+        </w:rPr>
+      </w:pPr>
+      <w:r>
+        <w:rPr>
+          <w:i/>
+          <w:sz w:val="24"/>
+          <w:szCs w:val="24"/>
+        </w:rPr>
+        <w:t xml:space="preserve">Lưu </w:t>
+      </w:r>
+      <w:proofErr w:type="spellStart"/>
+      <w:r>
+        <w:rPr>
+          <w:i/>
+          <w:sz w:val="24"/>
+          <w:szCs w:val="24"/>
+        </w:rPr>
+        <w:t>Hồng</w:t>
+      </w:r>
+      <w:proofErr w:type="spellEnd"/>
+      <w:r>
+        <w:rPr>
+          <w:i/>
+          <w:sz w:val="24"/>
+          <w:szCs w:val="24"/>
+        </w:rPr>
+        <w:t xml:space="preserve"> Sơn</w:t>
+      </w:r>
+    </w:p>
+    <w:p>
+      <w:pPr>
+        <w:rPr>
+          <w:i/>
+          <w:sz w:val="24"/>
+          <w:szCs w:val="24"/>
+        </w:rPr>
+      </w:pPr>
+      <w:proofErr w:type="spellStart"/>
+      <w:r>
+        <w:rPr>
+          <w:i/>
+          <w:sz w:val="24"/>
+          <w:szCs w:val="24"/>
+        </w:rPr>
+        <w:t>Nguyễn</w:t>
+      </w:r>
+      <w:proofErr w:type="spellEnd"/>
+      <w:r>
+        <w:rPr>
+          <w:i/>
+          <w:sz w:val="24"/>
+          <w:szCs w:val="24"/>
+        </w:rPr>
+        <w:t xml:space="preserve"> </w:t>
+      </w:r>
+      <w:proofErr w:type="spellStart"/>
+      <w:r>
+        <w:rPr>
+          <w:i/>
+          <w:sz w:val="24"/>
+          <w:szCs w:val="24"/>
+        </w:rPr>
+        <w:t>Cảnh</w:t>
+      </w:r>
+      <w:proofErr w:type="spellEnd"/>
+      <w:r>
+        <w:rPr>
+          <w:i/>
+          <w:sz w:val="24"/>
+          <w:szCs w:val="24"/>
+        </w:rPr>
+        <w:t xml:space="preserve"> Quang</w:t>
+      </w:r>
+    </w:p>
+    <w:p>
+      <w:pPr>
+        <w:rPr>
+          <w:sz w:val="24"/>
+          <w:szCs w:val="24"/>
+        </w:rPr>
+      </w:pPr>
+      <w:r>
+        <w:rPr>
+          <w:i/>
+          <w:sz w:val="24"/>
+          <w:szCs w:val="24"/>
+        </w:rPr>
+        <w:t xml:space="preserve">Lê Quang </w:t>
+      </w:r>
+      <w:proofErr w:type="spellStart"/>
+      <w:r>
+        <w:rPr>
+          <w:i/>
+          <w:sz w:val="24"/>
+          <w:szCs w:val="24"/>
+        </w:rPr>
+        <w:t>Tùng</w:t>
+      </w:r>
+      <w:proofErr w:type="spellEnd"/>
     </w:p>
     <w:p>
       <w:pPr>
@@ -431,7 +796,7 @@
         </w:rPr>
         <w:fldChar w:fldCharType="separate"/>
       </w:r>
-      <w:hyperlink r:id="rId8" w:anchor="_Toc25660378" w:history="1">
+      <w:hyperlink r:id="rId9" w:anchor="_Toc25660378" w:history="1">
         <w:r>
           <w:rPr>
             <w:rStyle w:val="Hyperlink"/>
@@ -528,7 +893,7 @@
           <w:lang w:eastAsia="en-US" w:bidi="ar-SA"/>
         </w:rPr>
       </w:pPr>
-      <w:hyperlink r:id="rId9" w:anchor="_Toc25660379" w:history="1">
+      <w:hyperlink r:id="rId10" w:anchor="_Toc25660379" w:history="1">
         <w:r>
           <w:rPr>
             <w:rStyle w:val="Hyperlink"/>
@@ -623,7 +988,7 @@
           <w:lang w:eastAsia="en-US" w:bidi="ar-SA"/>
         </w:rPr>
       </w:pPr>
-      <w:hyperlink r:id="rId10" w:anchor="_Toc25660380" w:history="1">
+      <w:hyperlink r:id="rId11" w:anchor="_Toc25660380" w:history="1">
         <w:r>
           <w:rPr>
             <w:rStyle w:val="Hyperlink"/>
@@ -721,7 +1086,7 @@
           <w:lang w:eastAsia="en-US" w:bidi="ar-SA"/>
         </w:rPr>
       </w:pPr>
-      <w:hyperlink r:id="rId11" w:anchor="_Toc25660381" w:history="1">
+      <w:hyperlink r:id="rId12" w:anchor="_Toc25660381" w:history="1">
         <w:r>
           <w:rPr>
             <w:rStyle w:val="Hyperlink"/>
@@ -818,7 +1183,7 @@
           <w:lang w:eastAsia="en-US" w:bidi="ar-SA"/>
         </w:rPr>
       </w:pPr>
-      <w:hyperlink r:id="rId12" w:anchor="_Toc25660382" w:history="1">
+      <w:hyperlink r:id="rId13" w:anchor="_Toc25660382" w:history="1">
         <w:r>
           <w:rPr>
             <w:rStyle w:val="Hyperlink"/>
@@ -913,7 +1278,7 @@
           <w:lang w:eastAsia="en-US" w:bidi="ar-SA"/>
         </w:rPr>
       </w:pPr>
-      <w:hyperlink r:id="rId13" w:anchor="_Toc25660383" w:history="1">
+      <w:hyperlink r:id="rId14" w:anchor="_Toc25660383" w:history="1">
         <w:r>
           <w:rPr>
             <w:rStyle w:val="Hyperlink"/>
@@ -1008,7 +1373,7 @@
           <w:lang w:eastAsia="en-US" w:bidi="ar-SA"/>
         </w:rPr>
       </w:pPr>
-      <w:hyperlink r:id="rId14" w:anchor="_Toc25660384" w:history="1">
+      <w:hyperlink r:id="rId15" w:anchor="_Toc25660384" w:history="1">
         <w:r>
           <w:rPr>
             <w:rStyle w:val="Hyperlink"/>
@@ -1106,7 +1471,7 @@
           <w:lang w:eastAsia="en-US" w:bidi="ar-SA"/>
         </w:rPr>
       </w:pPr>
-      <w:hyperlink r:id="rId15" w:anchor="_Toc25660385" w:history="1">
+      <w:hyperlink r:id="rId16" w:anchor="_Toc25660385" w:history="1">
         <w:r>
           <w:rPr>
             <w:rStyle w:val="Hyperlink"/>
@@ -1203,7 +1568,7 @@
           <w:lang w:eastAsia="en-US" w:bidi="ar-SA"/>
         </w:rPr>
       </w:pPr>
-      <w:hyperlink r:id="rId16" w:anchor="_Toc25660386" w:history="1">
+      <w:hyperlink r:id="rId17" w:anchor="_Toc25660386" w:history="1">
         <w:r>
           <w:rPr>
             <w:rStyle w:val="Hyperlink"/>
@@ -1298,7 +1663,7 @@
           <w:lang w:eastAsia="en-US" w:bidi="ar-SA"/>
         </w:rPr>
       </w:pPr>
-      <w:hyperlink r:id="rId17" w:anchor="_Toc25660387" w:history="1">
+      <w:hyperlink r:id="rId18" w:anchor="_Toc25660387" w:history="1">
         <w:r>
           <w:rPr>
             <w:rStyle w:val="Hyperlink"/>
@@ -1393,7 +1758,7 @@
           <w:lang w:eastAsia="en-US" w:bidi="ar-SA"/>
         </w:rPr>
       </w:pPr>
-      <w:hyperlink r:id="rId18" w:anchor="_Toc25660388" w:history="1">
+      <w:hyperlink r:id="rId19" w:anchor="_Toc25660388" w:history="1">
         <w:r>
           <w:rPr>
             <w:rStyle w:val="Hyperlink"/>
@@ -1488,7 +1853,7 @@
           <w:lang w:eastAsia="en-US" w:bidi="ar-SA"/>
         </w:rPr>
       </w:pPr>
-      <w:hyperlink r:id="rId19" w:anchor="_Toc25660389" w:history="1">
+      <w:hyperlink r:id="rId20" w:anchor="_Toc25660389" w:history="1">
         <w:r>
           <w:rPr>
             <w:rStyle w:val="Hyperlink"/>
@@ -1586,7 +1951,7 @@
           <w:lang w:eastAsia="en-US" w:bidi="ar-SA"/>
         </w:rPr>
       </w:pPr>
-      <w:hyperlink r:id="rId20" w:anchor="_Toc25660390" w:history="1">
+      <w:hyperlink r:id="rId21" w:anchor="_Toc25660390" w:history="1">
         <w:r>
           <w:rPr>
             <w:rStyle w:val="Hyperlink"/>
@@ -1686,7 +2051,7 @@
           <w:lang w:eastAsia="en-US" w:bidi="ar-SA"/>
         </w:rPr>
       </w:pPr>
-      <w:hyperlink r:id="rId21" w:anchor="_Toc25660391" w:history="1">
+      <w:hyperlink r:id="rId22" w:anchor="_Toc25660391" w:history="1">
         <w:r>
           <w:rPr>
             <w:rStyle w:val="Hyperlink"/>
@@ -1783,7 +2148,7 @@
           <w:lang w:eastAsia="en-US" w:bidi="ar-SA"/>
         </w:rPr>
       </w:pPr>
-      <w:hyperlink r:id="rId22" w:anchor="_Toc25660392" w:history="1">
+      <w:hyperlink r:id="rId23" w:anchor="_Toc25660392" w:history="1">
         <w:r>
           <w:rPr>
             <w:rStyle w:val="Hyperlink"/>
@@ -1878,7 +2243,7 @@
           <w:lang w:eastAsia="en-US" w:bidi="ar-SA"/>
         </w:rPr>
       </w:pPr>
-      <w:hyperlink r:id="rId23" w:anchor="_Toc25660393" w:history="1">
+      <w:hyperlink r:id="rId24" w:anchor="_Toc25660393" w:history="1">
         <w:r>
           <w:rPr>
             <w:rStyle w:val="Hyperlink"/>
@@ -1973,7 +2338,7 @@
           <w:lang w:eastAsia="en-US" w:bidi="ar-SA"/>
         </w:rPr>
       </w:pPr>
-      <w:hyperlink r:id="rId24" w:anchor="_Toc25660394" w:history="1">
+      <w:hyperlink r:id="rId25" w:anchor="_Toc25660394" w:history="1">
         <w:r>
           <w:rPr>
             <w:rStyle w:val="Hyperlink"/>
@@ -2068,7 +2433,7 @@
           <w:lang w:eastAsia="en-US" w:bidi="ar-SA"/>
         </w:rPr>
       </w:pPr>
-      <w:hyperlink r:id="rId25" w:anchor="_Toc25660395" w:history="1">
+      <w:hyperlink r:id="rId26" w:anchor="_Toc25660395" w:history="1">
         <w:r>
           <w:rPr>
             <w:rStyle w:val="Hyperlink"/>
@@ -2166,7 +2531,7 @@
           <w:lang w:eastAsia="en-US" w:bidi="ar-SA"/>
         </w:rPr>
       </w:pPr>
-      <w:hyperlink r:id="rId26" w:anchor="_Toc25660396" w:history="1">
+      <w:hyperlink r:id="rId27" w:anchor="_Toc25660396" w:history="1">
         <w:r>
           <w:rPr>
             <w:rStyle w:val="Hyperlink"/>
@@ -2266,7 +2631,7 @@
           <w:lang w:eastAsia="en-US" w:bidi="ar-SA"/>
         </w:rPr>
       </w:pPr>
-      <w:hyperlink r:id="rId27" w:anchor="_Toc25660397" w:history="1">
+      <w:hyperlink r:id="rId28" w:anchor="_Toc25660397" w:history="1">
         <w:r>
           <w:rPr>
             <w:rStyle w:val="Hyperlink"/>
@@ -2366,7 +2731,7 @@
           <w:lang w:eastAsia="en-US" w:bidi="ar-SA"/>
         </w:rPr>
       </w:pPr>
-      <w:hyperlink r:id="rId28" w:anchor="_Toc25660398" w:history="1">
+      <w:hyperlink r:id="rId29" w:anchor="_Toc25660398" w:history="1">
         <w:r>
           <w:rPr>
             <w:rStyle w:val="Hyperlink"/>
@@ -2463,7 +2828,7 @@
           <w:lang w:eastAsia="en-US" w:bidi="ar-SA"/>
         </w:rPr>
       </w:pPr>
-      <w:hyperlink r:id="rId29" w:anchor="_Toc25660399" w:history="1">
+      <w:hyperlink r:id="rId30" w:anchor="_Toc25660399" w:history="1">
         <w:r>
           <w:rPr>
             <w:rStyle w:val="Hyperlink"/>
@@ -2560,7 +2925,7 @@
           <w:lang w:eastAsia="en-US" w:bidi="ar-SA"/>
         </w:rPr>
       </w:pPr>
-      <w:hyperlink r:id="rId30" w:anchor="_Toc25660400" w:history="1">
+      <w:hyperlink r:id="rId31" w:anchor="_Toc25660400" w:history="1">
         <w:r>
           <w:rPr>
             <w:rStyle w:val="Hyperlink"/>
@@ -2657,7 +3022,7 @@
           <w:lang w:eastAsia="en-US" w:bidi="ar-SA"/>
         </w:rPr>
       </w:pPr>
-      <w:hyperlink r:id="rId31" w:anchor="_Toc25660401" w:history="1">
+      <w:hyperlink r:id="rId32" w:anchor="_Toc25660401" w:history="1">
         <w:r>
           <w:rPr>
             <w:rStyle w:val="Hyperlink"/>
@@ -2754,7 +3119,7 @@
           <w:lang w:eastAsia="en-US" w:bidi="ar-SA"/>
         </w:rPr>
       </w:pPr>
-      <w:hyperlink r:id="rId32" w:anchor="_Toc25660402" w:history="1">
+      <w:hyperlink r:id="rId33" w:anchor="_Toc25660402" w:history="1">
         <w:r>
           <w:rPr>
             <w:rStyle w:val="Hyperlink"/>
@@ -2854,7 +3219,7 @@
           <w:lang w:eastAsia="en-US" w:bidi="ar-SA"/>
         </w:rPr>
       </w:pPr>
-      <w:hyperlink r:id="rId33" w:anchor="_Toc25660403" w:history="1">
+      <w:hyperlink r:id="rId34" w:anchor="_Toc25660403" w:history="1">
         <w:r>
           <w:rPr>
             <w:rStyle w:val="Hyperlink"/>
@@ -2951,7 +3316,7 @@
           <w:lang w:eastAsia="en-US" w:bidi="ar-SA"/>
         </w:rPr>
       </w:pPr>
-      <w:hyperlink r:id="rId34" w:anchor="_Toc25660404" w:history="1">
+      <w:hyperlink r:id="rId35" w:anchor="_Toc25660404" w:history="1">
         <w:r>
           <w:rPr>
             <w:rStyle w:val="Hyperlink"/>
@@ -3049,7 +3414,7 @@
           <w:lang w:eastAsia="en-US" w:bidi="ar-SA"/>
         </w:rPr>
       </w:pPr>
-      <w:hyperlink r:id="rId35" w:anchor="_Toc25660405" w:history="1">
+      <w:hyperlink r:id="rId36" w:anchor="_Toc25660405" w:history="1">
         <w:r>
           <w:rPr>
             <w:rStyle w:val="Hyperlink"/>
@@ -3146,7 +3511,7 @@
           <w:lang w:eastAsia="en-US" w:bidi="ar-SA"/>
         </w:rPr>
       </w:pPr>
-      <w:hyperlink r:id="rId36" w:anchor="_Toc25660406" w:history="1">
+      <w:hyperlink r:id="rId37" w:anchor="_Toc25660406" w:history="1">
         <w:r>
           <w:rPr>
             <w:rStyle w:val="Hyperlink"/>
@@ -3241,7 +3606,7 @@
           <w:lang w:eastAsia="en-US" w:bidi="ar-SA"/>
         </w:rPr>
       </w:pPr>
-      <w:hyperlink r:id="rId37" w:anchor="_Toc25660407" w:history="1">
+      <w:hyperlink r:id="rId38" w:anchor="_Toc25660407" w:history="1">
         <w:r>
           <w:rPr>
             <w:rStyle w:val="Hyperlink"/>
@@ -3339,7 +3704,7 @@
           <w:lang w:eastAsia="en-US" w:bidi="ar-SA"/>
         </w:rPr>
       </w:pPr>
-      <w:hyperlink r:id="rId38" w:anchor="_Toc25660408" w:history="1">
+      <w:hyperlink r:id="rId39" w:anchor="_Toc25660408" w:history="1">
         <w:r>
           <w:rPr>
             <w:rStyle w:val="Hyperlink"/>
@@ -3455,6 +3820,7 @@
           <w:iCs/>
         </w:rPr>
         <w:sectPr>
+          <w:footerReference w:type="default" r:id="rId40"/>
           <w:footnotePr>
             <w:pos w:val="beneathText"/>
           </w:footnotePr>
@@ -3787,7 +4153,7 @@
         </w:rPr>
         <w:t xml:space="preserve">): </w:t>
       </w:r>
-      <w:hyperlink r:id="rId39" w:anchor="/plantaskboard?groupId=1ad7fd59-1de0-41c0-8bb6-71b3162a8ddf&amp;planId=4dgJSPD76ECdj5bNGiLuyskACLxe" w:history="1">
+      <w:hyperlink r:id="rId41" w:anchor="/plantaskboard?groupId=1ad7fd59-1de0-41c0-8bb6-71b3162a8ddf&amp;planId=4dgJSPD76ECdj5bNGiLuyskACLxe" w:history="1">
         <w:r>
           <w:rPr>
             <w:rStyle w:val="Hyperlink"/>
@@ -3905,7 +4271,7 @@
         </w:rPr>
         <w:t xml:space="preserve">): </w:t>
       </w:r>
-      <w:hyperlink r:id="rId40" w:history="1">
+      <w:hyperlink r:id="rId42" w:history="1">
         <w:r>
           <w:rPr>
             <w:rStyle w:val="Hyperlink"/>
@@ -4045,49 +4411,44 @@
       <w:bookmarkStart w:id="5" w:name="_Toc25660383"/>
       <w:proofErr w:type="spellStart"/>
       <w:r>
-        <w:t>Công</w:t>
-      </w:r>
-      <w:proofErr w:type="spellEnd"/>
-      <w:r>
-        <w:t xml:space="preserve"> ty TNHH </w:t>
-      </w:r>
-      <w:proofErr w:type="spellStart"/>
-      <w:r>
-        <w:t>bốn</w:t>
-      </w:r>
-      <w:proofErr w:type="spellEnd"/>
-      <w:r>
-        <w:t xml:space="preserve"> </w:t>
-      </w:r>
-      <w:proofErr w:type="spellStart"/>
-      <w:r>
-        <w:t>thành</w:t>
-      </w:r>
-      <w:proofErr w:type="spellEnd"/>
-      <w:r>
-        <w:t xml:space="preserve"> </w:t>
-      </w:r>
-      <w:proofErr w:type="spellStart"/>
-      <w:r>
-        <w:t>viên</w:t>
-      </w:r>
-      <w:proofErr w:type="spellEnd"/>
-      <w:r>
-        <w:t xml:space="preserve"> </w:t>
-      </w:r>
-      <w:proofErr w:type="spellStart"/>
-      <w:r>
-        <w:t>Lượt</w:t>
-      </w:r>
-      <w:proofErr w:type="spellEnd"/>
-      <w:r>
-        <w:t xml:space="preserve"> – Quang – Sơn – </w:t>
-      </w:r>
-      <w:proofErr w:type="spellStart"/>
-      <w:r>
-        <w:t>Tùng</w:t>
-      </w:r>
-      <w:proofErr w:type="spellEnd"/>
+        <w:t>Chương</w:t>
+      </w:r>
+      <w:proofErr w:type="spellEnd"/>
+      <w:r>
+        <w:t xml:space="preserve"> </w:t>
+      </w:r>
+      <w:proofErr w:type="spellStart"/>
+      <w:r>
+        <w:t>trình</w:t>
+      </w:r>
+      <w:proofErr w:type="spellEnd"/>
+      <w:r>
+        <w:t xml:space="preserve"> </w:t>
+      </w:r>
+      <w:proofErr w:type="spellStart"/>
+      <w:r>
+        <w:t>Sức</w:t>
+      </w:r>
+      <w:proofErr w:type="spellEnd"/>
+      <w:r>
+        <w:t xml:space="preserve"> </w:t>
+      </w:r>
+      <w:proofErr w:type="spellStart"/>
+      <w:r>
+        <w:t>Khỏe</w:t>
+      </w:r>
+      <w:proofErr w:type="spellEnd"/>
+      <w:r>
+        <w:t xml:space="preserve"> </w:t>
+      </w:r>
+      <w:proofErr w:type="spellStart"/>
+      <w:r>
+        <w:t>Việt</w:t>
+      </w:r>
+      <w:proofErr w:type="spellEnd"/>
+      <w:r>
+        <w:t xml:space="preserve"> Nam</w:t>
+      </w:r>
     </w:p>
     <w:p>
       <w:pPr>
@@ -4097,12 +4458,26 @@
           <w:numId w:val="19"/>
         </w:numPr>
       </w:pPr>
-      <w:hyperlink r:id="rId41" w:history="1">
-        <w:r>
-          <w:rPr>
-            <w:rStyle w:val="Hyperlink"/>
-          </w:rPr>
-          <w:t>Luotquangsontung.hust@gmail.com</w:t>
+      <w:hyperlink r:id="rId43" w:history="1">
+        <w:proofErr w:type="spellStart"/>
+        <w:r>
+          <w:rPr>
+            <w:rStyle w:val="Hyperlink"/>
+          </w:rPr>
+          <w:t>suckhoevn</w:t>
+        </w:r>
+        <w:proofErr w:type="spellEnd"/>
+        <w:r>
+          <w:rPr>
+            <w:rStyle w:val="Hyperlink"/>
+          </w:rPr>
+          <w:t xml:space="preserve"> </w:t>
+        </w:r>
+        <w:r>
+          <w:rPr>
+            <w:rStyle w:val="Hyperlink"/>
+          </w:rPr>
+          <w:t>@gmail.com</w:t>
         </w:r>
       </w:hyperlink>
     </w:p>
@@ -4115,7 +4490,10 @@
         </w:numPr>
       </w:pPr>
       <w:r>
-        <w:t>Hotline: 038399999</w:t>
+        <w:t>Hotline: 038</w:t>
+      </w:r>
+      <w:r>
+        <w:t>888888</w:t>
       </w:r>
     </w:p>
     <w:p>
@@ -4134,7 +4512,7 @@
       <w:r>
         <w:t xml:space="preserve">: </w:t>
       </w:r>
-      <w:hyperlink r:id="rId42" w:history="1">
+      <w:hyperlink r:id="rId44" w:history="1">
         <w:r>
           <w:rPr>
             <w:rStyle w:val="Hyperlink"/>
@@ -4143,7 +4521,7 @@
         </w:r>
       </w:hyperlink>
       <w:r>
-        <w:t>luotquangsontung</w:t>
+        <w:t>suckhoevn</w:t>
       </w:r>
     </w:p>
     <w:p>
@@ -4259,7 +4637,7 @@
           <w:numId w:val="19"/>
         </w:numPr>
       </w:pPr>
-      <w:hyperlink r:id="rId43" w:history="1">
+      <w:hyperlink r:id="rId45" w:history="1">
         <w:r>
           <w:rPr>
             <w:rStyle w:val="Hyperlink"/>
@@ -4296,7 +4674,7 @@
       <w:r>
         <w:t xml:space="preserve">: </w:t>
       </w:r>
-      <w:hyperlink r:id="rId44" w:history="1">
+      <w:hyperlink r:id="rId46" w:history="1">
         <w:r>
           <w:rPr>
             <w:rStyle w:val="Hyperlink"/>
@@ -10029,7 +10407,7 @@
                     <pic:cNvPicPr/>
                   </pic:nvPicPr>
                   <pic:blipFill>
-                    <a:blip r:embed="rId45"/>
+                    <a:blip r:embed="rId47"/>
                     <a:stretch>
                       <a:fillRect/>
                     </a:stretch>
@@ -12074,7 +12452,7 @@
                     </pic:cNvPicPr>
                   </pic:nvPicPr>
                   <pic:blipFill>
-                    <a:blip r:embed="rId46">
+                    <a:blip r:embed="rId48">
                       <a:extLst>
                         <a:ext uri="{28A0092B-C50C-407E-A947-70E740481C1C}">
                           <a14:useLocalDpi xmlns:a14="http://schemas.microsoft.com/office/drawing/2010/main" val="0"/>
@@ -12205,7 +12583,7 @@
                     </pic:cNvPicPr>
                   </pic:nvPicPr>
                   <pic:blipFill>
-                    <a:blip r:embed="rId47">
+                    <a:blip r:embed="rId49">
                       <a:extLst>
                         <a:ext uri="{28A0092B-C50C-407E-A947-70E740481C1C}">
                           <a14:useLocalDpi xmlns:a14="http://schemas.microsoft.com/office/drawing/2010/main" val="0"/>
@@ -12449,7 +12827,7 @@
                     </pic:cNvPicPr>
                   </pic:nvPicPr>
                   <pic:blipFill>
-                    <a:blip r:embed="rId48">
+                    <a:blip r:embed="rId50">
                       <a:extLst>
                         <a:ext uri="{28A0092B-C50C-407E-A947-70E740481C1C}">
                           <a14:useLocalDpi xmlns:a14="http://schemas.microsoft.com/office/drawing/2010/main" val="0"/>
@@ -12587,7 +12965,7 @@
                     </pic:cNvPicPr>
                   </pic:nvPicPr>
                   <pic:blipFill>
-                    <a:blip r:embed="rId49">
+                    <a:blip r:embed="rId51">
                       <a:extLst>
                         <a:ext uri="{28A0092B-C50C-407E-A947-70E740481C1C}">
                           <a14:useLocalDpi xmlns:a14="http://schemas.microsoft.com/office/drawing/2010/main" val="0"/>
@@ -12720,7 +13098,7 @@
                     </pic:cNvPicPr>
                   </pic:nvPicPr>
                   <pic:blipFill>
-                    <a:blip r:embed="rId50">
+                    <a:blip r:embed="rId52">
                       <a:extLst>
                         <a:ext uri="{28A0092B-C50C-407E-A947-70E740481C1C}">
                           <a14:useLocalDpi xmlns:a14="http://schemas.microsoft.com/office/drawing/2010/main" val="0"/>
@@ -12794,7 +13172,7 @@
                     <pic:cNvPicPr/>
                   </pic:nvPicPr>
                   <pic:blipFill>
-                    <a:blip r:embed="rId51">
+                    <a:blip r:embed="rId53">
                       <a:extLst>
                         <a:ext uri="{28A0092B-C50C-407E-A947-70E740481C1C}">
                           <a14:useLocalDpi xmlns:a14="http://schemas.microsoft.com/office/drawing/2010/main" val="0"/>
@@ -13043,7 +13421,7 @@
                     </pic:cNvPicPr>
                   </pic:nvPicPr>
                   <pic:blipFill>
-                    <a:blip r:embed="rId52">
+                    <a:blip r:embed="rId54">
                       <a:extLst>
                         <a:ext uri="{28A0092B-C50C-407E-A947-70E740481C1C}">
                           <a14:useLocalDpi xmlns:a14="http://schemas.microsoft.com/office/drawing/2010/main" val="0"/>
@@ -15675,7 +16053,7 @@
                     <pic:cNvPicPr/>
                   </pic:nvPicPr>
                   <pic:blipFill>
-                    <a:blip r:embed="rId53"/>
+                    <a:blip r:embed="rId55"/>
                     <a:stretch>
                       <a:fillRect/>
                     </a:stretch>
@@ -15721,7 +16099,7 @@
                     <pic:cNvPicPr/>
                   </pic:nvPicPr>
                   <pic:blipFill>
-                    <a:blip r:embed="rId54"/>
+                    <a:blip r:embed="rId56"/>
                     <a:stretch>
                       <a:fillRect/>
                     </a:stretch>
@@ -15801,7 +16179,7 @@
                     <pic:cNvPicPr/>
                   </pic:nvPicPr>
                   <pic:blipFill>
-                    <a:blip r:embed="rId55"/>
+                    <a:blip r:embed="rId57"/>
                     <a:stretch>
                       <a:fillRect/>
                     </a:stretch>
@@ -15998,12 +16376,12 @@
     <w:p/>
     <w:p/>
     <w:sectPr>
-      <w:headerReference w:type="even" r:id="rId56"/>
-      <w:headerReference w:type="default" r:id="rId57"/>
-      <w:footerReference w:type="even" r:id="rId58"/>
-      <w:footerReference w:type="default" r:id="rId59"/>
-      <w:headerReference w:type="first" r:id="rId60"/>
-      <w:footerReference w:type="first" r:id="rId61"/>
+      <w:headerReference w:type="even" r:id="rId58"/>
+      <w:headerReference w:type="default" r:id="rId59"/>
+      <w:footerReference w:type="even" r:id="rId60"/>
+      <w:footerReference w:type="default" r:id="rId61"/>
+      <w:headerReference w:type="first" r:id="rId62"/>
+      <w:footerReference w:type="first" r:id="rId63"/>
       <w:footnotePr>
         <w:pos w:val="beneathText"/>
       </w:footnotePr>
@@ -16039,12 +16417,151 @@
 
 <file path=word/footer1.xml><?xml version="1.0" encoding="utf-8"?>
 <w:ftr xmlns:wpc="http://schemas.microsoft.com/office/word/2010/wordprocessingCanvas" xmlns:cx="http://schemas.microsoft.com/office/drawing/2014/chartex" xmlns:cx1="http://schemas.microsoft.com/office/drawing/2015/9/8/chartex" xmlns:cx2="http://schemas.microsoft.com/office/drawing/2015/10/21/chartex" xmlns:cx3="http://schemas.microsoft.com/office/drawing/2016/5/9/chartex" xmlns:cx4="http://schemas.microsoft.com/office/drawing/2016/5/10/chartex" xmlns:cx5="http://schemas.microsoft.com/office/drawing/2016/5/11/chartex" xmlns:cx6="http://schemas.microsoft.com/office/drawing/2016/5/12/chartex" xmlns:cx7="http://schemas.microsoft.com/office/drawing/2016/5/13/chartex" xmlns:cx8="http://schemas.microsoft.com/office/drawing/2016/5/14/chartex" xmlns:mc="http://schemas.openxmlformats.org/markup-compatibility/2006" xmlns:aink="http://schemas.microsoft.com/office/drawing/2016/ink" xmlns:am3d="http://schemas.microsoft.com/office/drawing/2017/model3d" xmlns:o="urn:schemas-microsoft-com:office:office" xmlns:r="http://schemas.openxmlformats.org/officeDocument/2006/relationships" xmlns:m="http://schemas.openxmlformats.org/officeDocument/2006/math" xmlns:v="urn:schemas-microsoft-com:vml" xmlns:wp14="http://schemas.microsoft.com/office/word/2010/wordprocessingDrawing" xmlns:wp="http://schemas.openxmlformats.org/drawingml/2006/wordprocessingDrawing" xmlns:w10="urn:schemas-microsoft-com:office:word" xmlns:w="http://schemas.openxmlformats.org/wordprocessingml/2006/main" xmlns:w14="http://schemas.microsoft.com/office/word/2010/wordml" xmlns:w15="http://schemas.microsoft.com/office/word/2012/wordml" xmlns:w16cex="http://schemas.microsoft.com/office/word/2018/wordml/cex" xmlns:w16cid="http://schemas.microsoft.com/office/word/2016/wordml/cid" xmlns:w16="http://schemas.microsoft.com/office/word/2018/wordml" xmlns:w16se="http://schemas.microsoft.com/office/word/2015/wordml/symex" xmlns:wpg="http://schemas.microsoft.com/office/word/2010/wordprocessingGroup" xmlns:wpi="http://schemas.microsoft.com/office/word/2010/wordprocessingInk" xmlns:wne="http://schemas.microsoft.com/office/word/2006/wordml" xmlns:wps="http://schemas.microsoft.com/office/word/2010/wordprocessingShape" mc:Ignorable="w14 w15 w16se w16cid w16 w16cex wp14">
+  <w:p>
+    <w:pPr>
+      <w:pStyle w:val="Footer"/>
+      <w:tabs>
+        <w:tab w:val="left" w:pos="990"/>
+      </w:tabs>
+      <w:rPr>
+        <w:i/>
+        <w:color w:val="003366"/>
+      </w:rPr>
+    </w:pPr>
+    <w:r>
+      <w:rPr>
+        <w:i/>
+        <w:color w:val="003366"/>
+      </w:rPr>
+      <w:t>Address</w:t>
+    </w:r>
+    <w:r>
+      <w:rPr>
+        <w:i/>
+        <w:color w:val="003366"/>
+      </w:rPr>
+      <w:tab/>
+    </w:r>
+    <w:r>
+      <w:rPr>
+        <w:i/>
+        <w:color w:val="003366"/>
+      </w:rPr>
+      <w:t xml:space="preserve">: </w:t>
+    </w:r>
+    <w:r>
+      <w:rPr>
+        <w:i/>
+        <w:color w:val="003366"/>
+      </w:rPr>
+      <w:t>s</w:t>
+    </w:r>
+    <w:r>
+      <w:rPr>
+        <w:i/>
+        <w:color w:val="003366"/>
+      </w:rPr>
+      <w:t xml:space="preserve">uite </w:t>
+    </w:r>
+    <w:r>
+      <w:rPr>
+        <w:i/>
+        <w:color w:val="003366"/>
+      </w:rPr>
+      <w:t>504</w:t>
+    </w:r>
+    <w:r>
+      <w:rPr>
+        <w:i/>
+        <w:color w:val="003366"/>
+      </w:rPr>
+      <w:t xml:space="preserve">, B1 Building, </w:t>
+    </w:r>
+    <w:r>
+      <w:rPr>
+        <w:i/>
+        <w:color w:val="003366"/>
+      </w:rPr>
+      <w:t>HUST</w:t>
+    </w:r>
+  </w:p>
+  <w:p>
+    <w:pPr>
+      <w:pStyle w:val="Footer"/>
+      <w:tabs>
+        <w:tab w:val="left" w:pos="990"/>
+      </w:tabs>
+      <w:rPr>
+        <w:i/>
+        <w:color w:val="003366"/>
+      </w:rPr>
+    </w:pPr>
+    <w:r>
+      <w:rPr>
+        <w:i/>
+        <w:color w:val="003366"/>
+      </w:rPr>
+      <w:t>Tel</w:t>
+    </w:r>
+    <w:r>
+      <w:rPr>
+        <w:i/>
+        <w:color w:val="003366"/>
+      </w:rPr>
+      <w:tab/>
+      <w:t xml:space="preserve">: </w:t>
+    </w:r>
+  </w:p>
+  <w:p>
+    <w:pPr>
+      <w:pStyle w:val="Footer"/>
+      <w:tabs>
+        <w:tab w:val="left" w:pos="990"/>
+      </w:tabs>
+      <w:rPr>
+        <w:i/>
+        <w:color w:val="003366"/>
+      </w:rPr>
+    </w:pPr>
+    <w:r>
+      <w:rPr>
+        <w:i/>
+        <w:color w:val="003366"/>
+      </w:rPr>
+      <w:t>Website</w:t>
+    </w:r>
+    <w:r>
+      <w:rPr>
+        <w:i/>
+        <w:color w:val="003366"/>
+      </w:rPr>
+      <w:tab/>
+      <w:t xml:space="preserve">: </w:t>
+    </w:r>
+    <w:r>
+      <w:rPr>
+        <w:i/>
+        <w:color w:val="003366"/>
+      </w:rPr>
+      <w:t>soict.hust.edu.vn</w:t>
+    </w:r>
+  </w:p>
+  <w:p>
+    <w:pPr>
+      <w:pStyle w:val="Footer"/>
+    </w:pPr>
+  </w:p>
+</w:ftr>
+</file>
+
+<file path=word/footer2.xml><?xml version="1.0" encoding="utf-8"?>
+<w:ftr xmlns:wpc="http://schemas.microsoft.com/office/word/2010/wordprocessingCanvas" xmlns:cx="http://schemas.microsoft.com/office/drawing/2014/chartex" xmlns:cx1="http://schemas.microsoft.com/office/drawing/2015/9/8/chartex" xmlns:cx2="http://schemas.microsoft.com/office/drawing/2015/10/21/chartex" xmlns:cx3="http://schemas.microsoft.com/office/drawing/2016/5/9/chartex" xmlns:cx4="http://schemas.microsoft.com/office/drawing/2016/5/10/chartex" xmlns:cx5="http://schemas.microsoft.com/office/drawing/2016/5/11/chartex" xmlns:cx6="http://schemas.microsoft.com/office/drawing/2016/5/12/chartex" xmlns:cx7="http://schemas.microsoft.com/office/drawing/2016/5/13/chartex" xmlns:cx8="http://schemas.microsoft.com/office/drawing/2016/5/14/chartex" xmlns:mc="http://schemas.openxmlformats.org/markup-compatibility/2006" xmlns:aink="http://schemas.microsoft.com/office/drawing/2016/ink" xmlns:am3d="http://schemas.microsoft.com/office/drawing/2017/model3d" xmlns:o="urn:schemas-microsoft-com:office:office" xmlns:r="http://schemas.openxmlformats.org/officeDocument/2006/relationships" xmlns:m="http://schemas.openxmlformats.org/officeDocument/2006/math" xmlns:v="urn:schemas-microsoft-com:vml" xmlns:wp14="http://schemas.microsoft.com/office/word/2010/wordprocessingDrawing" xmlns:wp="http://schemas.openxmlformats.org/drawingml/2006/wordprocessingDrawing" xmlns:w10="urn:schemas-microsoft-com:office:word" xmlns:w="http://schemas.openxmlformats.org/wordprocessingml/2006/main" xmlns:w14="http://schemas.microsoft.com/office/word/2010/wordml" xmlns:w15="http://schemas.microsoft.com/office/word/2012/wordml" xmlns:w16cex="http://schemas.microsoft.com/office/word/2018/wordml/cex" xmlns:w16cid="http://schemas.microsoft.com/office/word/2016/wordml/cid" xmlns:w16="http://schemas.microsoft.com/office/word/2018/wordml" xmlns:w16se="http://schemas.microsoft.com/office/word/2015/wordml/symex" xmlns:wpg="http://schemas.microsoft.com/office/word/2010/wordprocessingGroup" xmlns:wpi="http://schemas.microsoft.com/office/word/2010/wordprocessingInk" xmlns:wne="http://schemas.microsoft.com/office/word/2006/wordml" xmlns:wps="http://schemas.microsoft.com/office/word/2010/wordprocessingShape" mc:Ignorable="w14 w15 w16se w16cid w16 w16cex wp14">
   <w:p/>
   <w:p/>
 </w:ftr>
 </file>
 
-<file path=word/footer2.xml><?xml version="1.0" encoding="utf-8"?>
+<file path=word/footer3.xml><?xml version="1.0" encoding="utf-8"?>
 <w:ftr xmlns:wpc="http://schemas.microsoft.com/office/word/2010/wordprocessingCanvas" xmlns:cx="http://schemas.microsoft.com/office/drawing/2014/chartex" xmlns:cx1="http://schemas.microsoft.com/office/drawing/2015/9/8/chartex" xmlns:cx2="http://schemas.microsoft.com/office/drawing/2015/10/21/chartex" xmlns:cx3="http://schemas.microsoft.com/office/drawing/2016/5/9/chartex" xmlns:cx4="http://schemas.microsoft.com/office/drawing/2016/5/10/chartex" xmlns:cx5="http://schemas.microsoft.com/office/drawing/2016/5/11/chartex" xmlns:cx6="http://schemas.microsoft.com/office/drawing/2016/5/12/chartex" xmlns:cx7="http://schemas.microsoft.com/office/drawing/2016/5/13/chartex" xmlns:cx8="http://schemas.microsoft.com/office/drawing/2016/5/14/chartex" xmlns:mc="http://schemas.openxmlformats.org/markup-compatibility/2006" xmlns:aink="http://schemas.microsoft.com/office/drawing/2016/ink" xmlns:am3d="http://schemas.microsoft.com/office/drawing/2017/model3d" xmlns:o="urn:schemas-microsoft-com:office:office" xmlns:r="http://schemas.openxmlformats.org/officeDocument/2006/relationships" xmlns:m="http://schemas.openxmlformats.org/officeDocument/2006/math" xmlns:v="urn:schemas-microsoft-com:vml" xmlns:wp14="http://schemas.microsoft.com/office/word/2010/wordprocessingDrawing" xmlns:wp="http://schemas.openxmlformats.org/drawingml/2006/wordprocessingDrawing" xmlns:w10="urn:schemas-microsoft-com:office:word" xmlns:w="http://schemas.openxmlformats.org/wordprocessingml/2006/main" xmlns:w14="http://schemas.microsoft.com/office/word/2010/wordml" xmlns:w15="http://schemas.microsoft.com/office/word/2012/wordml" xmlns:w16cex="http://schemas.microsoft.com/office/word/2018/wordml/cex" xmlns:w16cid="http://schemas.microsoft.com/office/word/2016/wordml/cid" xmlns:w16="http://schemas.microsoft.com/office/word/2018/wordml" xmlns:w16se="http://schemas.microsoft.com/office/word/2015/wordml/symex" xmlns:wpg="http://schemas.microsoft.com/office/word/2010/wordprocessingGroup" xmlns:wpi="http://schemas.microsoft.com/office/word/2010/wordprocessingInk" xmlns:wne="http://schemas.microsoft.com/office/word/2006/wordml" xmlns:wps="http://schemas.microsoft.com/office/word/2010/wordprocessingShape" mc:Ignorable="w14 w15 w16se w16cid w16 w16cex wp14">
   <w:p>
     <w:pPr>
@@ -16171,7 +16688,7 @@
 </w:ftr>
 </file>
 
-<file path=word/footer3.xml><?xml version="1.0" encoding="utf-8"?>
+<file path=word/footer4.xml><?xml version="1.0" encoding="utf-8"?>
 <w:ftr xmlns:wpc="http://schemas.microsoft.com/office/word/2010/wordprocessingCanvas" xmlns:cx="http://schemas.microsoft.com/office/drawing/2014/chartex" xmlns:cx1="http://schemas.microsoft.com/office/drawing/2015/9/8/chartex" xmlns:cx2="http://schemas.microsoft.com/office/drawing/2015/10/21/chartex" xmlns:cx3="http://schemas.microsoft.com/office/drawing/2016/5/9/chartex" xmlns:cx4="http://schemas.microsoft.com/office/drawing/2016/5/10/chartex" xmlns:cx5="http://schemas.microsoft.com/office/drawing/2016/5/11/chartex" xmlns:cx6="http://schemas.microsoft.com/office/drawing/2016/5/12/chartex" xmlns:cx7="http://schemas.microsoft.com/office/drawing/2016/5/13/chartex" xmlns:cx8="http://schemas.microsoft.com/office/drawing/2016/5/14/chartex" xmlns:mc="http://schemas.openxmlformats.org/markup-compatibility/2006" xmlns:aink="http://schemas.microsoft.com/office/drawing/2016/ink" xmlns:am3d="http://schemas.microsoft.com/office/drawing/2017/model3d" xmlns:o="urn:schemas-microsoft-com:office:office" xmlns:r="http://schemas.openxmlformats.org/officeDocument/2006/relationships" xmlns:m="http://schemas.openxmlformats.org/officeDocument/2006/math" xmlns:v="urn:schemas-microsoft-com:vml" xmlns:wp14="http://schemas.microsoft.com/office/word/2010/wordprocessingDrawing" xmlns:wp="http://schemas.openxmlformats.org/drawingml/2006/wordprocessingDrawing" xmlns:w10="urn:schemas-microsoft-com:office:word" xmlns:w="http://schemas.openxmlformats.org/wordprocessingml/2006/main" xmlns:w14="http://schemas.microsoft.com/office/word/2010/wordml" xmlns:w15="http://schemas.microsoft.com/office/word/2012/wordml" xmlns:w16cex="http://schemas.microsoft.com/office/word/2018/wordml/cex" xmlns:w16cid="http://schemas.microsoft.com/office/word/2016/wordml/cid" xmlns:w16="http://schemas.microsoft.com/office/word/2018/wordml" xmlns:w16se="http://schemas.microsoft.com/office/word/2015/wordml/symex" xmlns:wpg="http://schemas.microsoft.com/office/word/2010/wordprocessingGroup" xmlns:wpi="http://schemas.microsoft.com/office/word/2010/wordprocessingInk" xmlns:wne="http://schemas.microsoft.com/office/word/2006/wordml" xmlns:wps="http://schemas.microsoft.com/office/word/2010/wordprocessingShape" mc:Ignorable="w14 w15 w16se w16cid w16 w16cex wp14">
   <w:p/>
 </w:ftr>
@@ -16281,12 +16798,43 @@
                           </w:pPr>
                           <w:r>
                             <w:rPr>
-                              <w:b/>
-                              <w:i/>
-                              <w:color w:val="C00000"/>
-                              <w:sz w:val="16"/>
+                              <w:noProof/>
                             </w:rPr>
-                            <w:t>My Company Logo</w:t>
+                            <w:drawing>
+                              <wp:inline distT="0" distB="0" distL="0" distR="0" wp14:anchorId="27C66481" wp14:editId="039AC4CE">
+                                <wp:extent cx="716915" cy="316977"/>
+                                <wp:effectExtent l="0" t="0" r="6985" b="6985"/>
+                                <wp:docPr id="27" name="Picture 27"/>
+                                <wp:cNvGraphicFramePr>
+                                  <a:graphicFrameLocks xmlns:a="http://schemas.openxmlformats.org/drawingml/2006/main" noChangeAspect="1"/>
+                                </wp:cNvGraphicFramePr>
+                                <a:graphic xmlns:a="http://schemas.openxmlformats.org/drawingml/2006/main">
+                                  <a:graphicData uri="http://schemas.openxmlformats.org/drawingml/2006/picture">
+                                    <pic:pic xmlns:pic="http://schemas.openxmlformats.org/drawingml/2006/picture">
+                                      <pic:nvPicPr>
+                                        <pic:cNvPr id="1" name=""/>
+                                        <pic:cNvPicPr/>
+                                      </pic:nvPicPr>
+                                      <pic:blipFill>
+                                        <a:blip r:embed="rId1"/>
+                                        <a:stretch>
+                                          <a:fillRect/>
+                                        </a:stretch>
+                                      </pic:blipFill>
+                                      <pic:spPr>
+                                        <a:xfrm>
+                                          <a:off x="0" y="0"/>
+                                          <a:ext cx="716915" cy="316977"/>
+                                        </a:xfrm>
+                                        <a:prstGeom prst="rect">
+                                          <a:avLst/>
+                                        </a:prstGeom>
+                                      </pic:spPr>
+                                    </pic:pic>
+                                  </a:graphicData>
+                                </a:graphic>
+                              </wp:inline>
+                            </w:drawing>
                           </w:r>
                         </w:p>
                       </w:txbxContent>
@@ -16329,12 +16877,43 @@
                     </w:pPr>
                     <w:r>
                       <w:rPr>
-                        <w:b/>
-                        <w:i/>
-                        <w:color w:val="C00000"/>
-                        <w:sz w:val="16"/>
+                        <w:noProof/>
                       </w:rPr>
-                      <w:t>My Company Logo</w:t>
+                      <w:drawing>
+                        <wp:inline distT="0" distB="0" distL="0" distR="0" wp14:anchorId="27C66481" wp14:editId="039AC4CE">
+                          <wp:extent cx="716915" cy="316977"/>
+                          <wp:effectExtent l="0" t="0" r="6985" b="6985"/>
+                          <wp:docPr id="27" name="Picture 27"/>
+                          <wp:cNvGraphicFramePr>
+                            <a:graphicFrameLocks xmlns:a="http://schemas.openxmlformats.org/drawingml/2006/main" noChangeAspect="1"/>
+                          </wp:cNvGraphicFramePr>
+                          <a:graphic xmlns:a="http://schemas.openxmlformats.org/drawingml/2006/main">
+                            <a:graphicData uri="http://schemas.openxmlformats.org/drawingml/2006/picture">
+                              <pic:pic xmlns:pic="http://schemas.openxmlformats.org/drawingml/2006/picture">
+                                <pic:nvPicPr>
+                                  <pic:cNvPr id="1" name=""/>
+                                  <pic:cNvPicPr/>
+                                </pic:nvPicPr>
+                                <pic:blipFill>
+                                  <a:blip r:embed="rId1"/>
+                                  <a:stretch>
+                                    <a:fillRect/>
+                                  </a:stretch>
+                                </pic:blipFill>
+                                <pic:spPr>
+                                  <a:xfrm>
+                                    <a:off x="0" y="0"/>
+                                    <a:ext cx="716915" cy="316977"/>
+                                  </a:xfrm>
+                                  <a:prstGeom prst="rect">
+                                    <a:avLst/>
+                                  </a:prstGeom>
+                                </pic:spPr>
+                              </pic:pic>
+                            </a:graphicData>
+                          </a:graphic>
+                        </wp:inline>
+                      </w:drawing>
                     </w:r>
                   </w:p>
                 </w:txbxContent>
@@ -16345,54 +16924,124 @@
         </mc:Fallback>
       </mc:AlternateContent>
     </w:r>
+    <w:proofErr w:type="spellStart"/>
     <w:r>
       <w:rPr>
         <w:i/>
         <w:color w:val="C00000"/>
         <w:lang w:eastAsia="ar-SA" w:bidi="ar-SA"/>
       </w:rPr>
-      <w:t xml:space="preserve">Project </w:t>
+      <w:t>Dự</w:t>
     </w:r>
+    <w:proofErr w:type="spellEnd"/>
     <w:r>
       <w:rPr>
         <w:i/>
         <w:color w:val="C00000"/>
         <w:lang w:eastAsia="ar-SA" w:bidi="ar-SA"/>
       </w:rPr>
-      <w:fldChar w:fldCharType="begin"/>
+      <w:t xml:space="preserve"> </w:t>
     </w:r>
+    <w:proofErr w:type="spellStart"/>
     <w:r>
       <w:rPr>
         <w:i/>
         <w:color w:val="C00000"/>
         <w:lang w:eastAsia="ar-SA" w:bidi="ar-SA"/>
       </w:rPr>
-      <w:instrText xml:space="preserve"> DOCPROPERTY  Project  \* MERGEFORMAT </w:instrText>
+      <w:t>Án</w:t>
     </w:r>
+    <w:proofErr w:type="spellEnd"/>
     <w:r>
       <w:rPr>
         <w:i/>
         <w:color w:val="C00000"/>
         <w:lang w:eastAsia="ar-SA" w:bidi="ar-SA"/>
       </w:rPr>
-      <w:fldChar w:fldCharType="separate"/>
+      <w:t xml:space="preserve">: Chatbot </w:t>
     </w:r>
+    <w:proofErr w:type="spellStart"/>
     <w:r>
       <w:rPr>
         <w:i/>
         <w:color w:val="C00000"/>
         <w:lang w:eastAsia="ar-SA" w:bidi="ar-SA"/>
       </w:rPr>
-      <w:t>Name of Project</w:t>
+      <w:t>tư</w:t>
     </w:r>
+    <w:proofErr w:type="spellEnd"/>
     <w:r>
       <w:rPr>
         <w:i/>
         <w:color w:val="C00000"/>
         <w:lang w:eastAsia="ar-SA" w:bidi="ar-SA"/>
       </w:rPr>
-      <w:fldChar w:fldCharType="end"/>
+      <w:t xml:space="preserve"> </w:t>
     </w:r>
+    <w:proofErr w:type="spellStart"/>
+    <w:r>
+      <w:rPr>
+        <w:i/>
+        <w:color w:val="C00000"/>
+        <w:lang w:eastAsia="ar-SA" w:bidi="ar-SA"/>
+      </w:rPr>
+      <w:t>vấn</w:t>
+    </w:r>
+    <w:proofErr w:type="spellEnd"/>
+    <w:r>
+      <w:rPr>
+        <w:i/>
+        <w:color w:val="C00000"/>
+        <w:lang w:eastAsia="ar-SA" w:bidi="ar-SA"/>
+      </w:rPr>
+      <w:t xml:space="preserve"> </w:t>
+    </w:r>
+    <w:proofErr w:type="spellStart"/>
+    <w:r>
+      <w:rPr>
+        <w:i/>
+        <w:color w:val="C00000"/>
+        <w:lang w:eastAsia="ar-SA" w:bidi="ar-SA"/>
+      </w:rPr>
+      <w:t>về</w:t>
+    </w:r>
+    <w:proofErr w:type="spellEnd"/>
+    <w:r>
+      <w:rPr>
+        <w:i/>
+        <w:color w:val="C00000"/>
+        <w:lang w:eastAsia="ar-SA" w:bidi="ar-SA"/>
+      </w:rPr>
+      <w:t xml:space="preserve"> </w:t>
+    </w:r>
+    <w:proofErr w:type="spellStart"/>
+    <w:r>
+      <w:rPr>
+        <w:i/>
+        <w:color w:val="C00000"/>
+        <w:lang w:eastAsia="ar-SA" w:bidi="ar-SA"/>
+      </w:rPr>
+      <w:t>dịch</w:t>
+    </w:r>
+    <w:proofErr w:type="spellEnd"/>
+    <w:r>
+      <w:rPr>
+        <w:i/>
+        <w:color w:val="C00000"/>
+        <w:lang w:eastAsia="ar-SA" w:bidi="ar-SA"/>
+      </w:rPr>
+      <w:t xml:space="preserve"> </w:t>
+    </w:r>
+    <w:proofErr w:type="spellStart"/>
+    <w:r>
+      <w:rPr>
+        <w:i/>
+        <w:color w:val="C00000"/>
+        <w:lang w:eastAsia="ar-SA" w:bidi="ar-SA"/>
+      </w:rPr>
+      <w:t>covid</w:t>
+    </w:r>
+    <w:proofErr w:type="spellEnd"/>
     <w:r>
       <w:rPr>
         <w:i/>

</xml_diff>

<commit_message>
de nghi anh em commit cho du 10 cai k la bi mat diem
</commit_message>
<xml_diff>
--- a/docs/BTLnhom3.docx
+++ b/docs/BTLnhom3.docx
@@ -839,46 +839,7 @@
             <w:noProof/>
             <w:webHidden/>
           </w:rPr>
-          <w:fldChar w:fldCharType="begin"/>
-        </w:r>
-        <w:r>
-          <w:rPr>
-            <w:rStyle w:val="Hyperlink"/>
-            <w:noProof/>
-            <w:webHidden/>
-          </w:rPr>
-          <w:instrText xml:space="preserve"> PAGEREF _Toc25660378 \h </w:instrText>
-        </w:r>
-        <w:r>
-          <w:rPr>
-            <w:rStyle w:val="Hyperlink"/>
-            <w:noProof/>
-            <w:webHidden/>
-          </w:rPr>
-        </w:r>
-        <w:r>
-          <w:rPr>
-            <w:rStyle w:val="Hyperlink"/>
-            <w:noProof/>
-            <w:webHidden/>
-          </w:rPr>
-          <w:fldChar w:fldCharType="separate"/>
-        </w:r>
-        <w:r>
-          <w:rPr>
-            <w:rStyle w:val="Hyperlink"/>
-            <w:noProof/>
-            <w:webHidden/>
-          </w:rPr>
-          <w:t>7</w:t>
-        </w:r>
-        <w:r>
-          <w:rPr>
-            <w:rStyle w:val="Hyperlink"/>
-            <w:noProof/>
-            <w:webHidden/>
-          </w:rPr>
-          <w:fldChar w:fldCharType="end"/>
+          <w:t>3</w:t>
         </w:r>
       </w:hyperlink>
     </w:p>
@@ -934,46 +895,7 @@
             <w:noProof/>
             <w:webHidden/>
           </w:rPr>
-          <w:fldChar w:fldCharType="begin"/>
-        </w:r>
-        <w:r>
-          <w:rPr>
-            <w:rStyle w:val="Hyperlink"/>
-            <w:noProof/>
-            <w:webHidden/>
-          </w:rPr>
-          <w:instrText xml:space="preserve"> PAGEREF _Toc25660379 \h </w:instrText>
-        </w:r>
-        <w:r>
-          <w:rPr>
-            <w:rStyle w:val="Hyperlink"/>
-            <w:noProof/>
-            <w:webHidden/>
-          </w:rPr>
-        </w:r>
-        <w:r>
-          <w:rPr>
-            <w:rStyle w:val="Hyperlink"/>
-            <w:noProof/>
-            <w:webHidden/>
-          </w:rPr>
-          <w:fldChar w:fldCharType="separate"/>
-        </w:r>
-        <w:r>
-          <w:rPr>
-            <w:rStyle w:val="Hyperlink"/>
-            <w:noProof/>
-            <w:webHidden/>
-          </w:rPr>
-          <w:t>7</w:t>
-        </w:r>
-        <w:r>
-          <w:rPr>
-            <w:rStyle w:val="Hyperlink"/>
-            <w:noProof/>
-            <w:webHidden/>
-          </w:rPr>
-          <w:fldChar w:fldCharType="end"/>
+          <w:t>3</w:t>
         </w:r>
       </w:hyperlink>
     </w:p>
@@ -1029,46 +951,7 @@
             <w:noProof/>
             <w:webHidden/>
           </w:rPr>
-          <w:fldChar w:fldCharType="begin"/>
-        </w:r>
-        <w:r>
-          <w:rPr>
-            <w:rStyle w:val="Hyperlink"/>
-            <w:noProof/>
-            <w:webHidden/>
-          </w:rPr>
-          <w:instrText xml:space="preserve"> PAGEREF _Toc25660380 \h </w:instrText>
-        </w:r>
-        <w:r>
-          <w:rPr>
-            <w:rStyle w:val="Hyperlink"/>
-            <w:noProof/>
-            <w:webHidden/>
-          </w:rPr>
-        </w:r>
-        <w:r>
-          <w:rPr>
-            <w:rStyle w:val="Hyperlink"/>
-            <w:noProof/>
-            <w:webHidden/>
-          </w:rPr>
-          <w:fldChar w:fldCharType="separate"/>
-        </w:r>
-        <w:r>
-          <w:rPr>
-            <w:rStyle w:val="Hyperlink"/>
-            <w:noProof/>
-            <w:webHidden/>
-          </w:rPr>
-          <w:t>7</w:t>
-        </w:r>
-        <w:r>
-          <w:rPr>
-            <w:rStyle w:val="Hyperlink"/>
-            <w:noProof/>
-            <w:webHidden/>
-          </w:rPr>
-          <w:fldChar w:fldCharType="end"/>
+          <w:t>3</w:t>
         </w:r>
       </w:hyperlink>
     </w:p>
@@ -1129,46 +1012,7 @@
             <w:noProof/>
             <w:webHidden/>
           </w:rPr>
-          <w:fldChar w:fldCharType="begin"/>
-        </w:r>
-        <w:r>
-          <w:rPr>
-            <w:rStyle w:val="Hyperlink"/>
-            <w:noProof/>
-            <w:webHidden/>
-          </w:rPr>
-          <w:instrText xml:space="preserve"> PAGEREF _Toc25660381 \h </w:instrText>
-        </w:r>
-        <w:r>
-          <w:rPr>
-            <w:rStyle w:val="Hyperlink"/>
-            <w:noProof/>
-            <w:webHidden/>
-          </w:rPr>
-        </w:r>
-        <w:r>
-          <w:rPr>
-            <w:rStyle w:val="Hyperlink"/>
-            <w:noProof/>
-            <w:webHidden/>
-          </w:rPr>
-          <w:fldChar w:fldCharType="separate"/>
-        </w:r>
-        <w:r>
-          <w:rPr>
-            <w:rStyle w:val="Hyperlink"/>
-            <w:noProof/>
-            <w:webHidden/>
-          </w:rPr>
-          <w:t>7</w:t>
-        </w:r>
-        <w:r>
-          <w:rPr>
-            <w:rStyle w:val="Hyperlink"/>
-            <w:noProof/>
-            <w:webHidden/>
-          </w:rPr>
-          <w:fldChar w:fldCharType="end"/>
+          <w:t>3</w:t>
         </w:r>
       </w:hyperlink>
     </w:p>
@@ -1224,46 +1068,7 @@
             <w:noProof/>
             <w:webHidden/>
           </w:rPr>
-          <w:fldChar w:fldCharType="begin"/>
-        </w:r>
-        <w:r>
-          <w:rPr>
-            <w:rStyle w:val="Hyperlink"/>
-            <w:noProof/>
-            <w:webHidden/>
-          </w:rPr>
-          <w:instrText xml:space="preserve"> PAGEREF _Toc25660382 \h </w:instrText>
-        </w:r>
-        <w:r>
-          <w:rPr>
-            <w:rStyle w:val="Hyperlink"/>
-            <w:noProof/>
-            <w:webHidden/>
-          </w:rPr>
-        </w:r>
-        <w:r>
-          <w:rPr>
-            <w:rStyle w:val="Hyperlink"/>
-            <w:noProof/>
-            <w:webHidden/>
-          </w:rPr>
-          <w:fldChar w:fldCharType="separate"/>
-        </w:r>
-        <w:r>
-          <w:rPr>
-            <w:rStyle w:val="Hyperlink"/>
-            <w:noProof/>
-            <w:webHidden/>
-          </w:rPr>
-          <w:t>7</w:t>
-        </w:r>
-        <w:r>
-          <w:rPr>
-            <w:rStyle w:val="Hyperlink"/>
-            <w:noProof/>
-            <w:webHidden/>
-          </w:rPr>
-          <w:fldChar w:fldCharType="end"/>
+          <w:t>3</w:t>
         </w:r>
       </w:hyperlink>
     </w:p>
@@ -1319,46 +1124,7 @@
             <w:noProof/>
             <w:webHidden/>
           </w:rPr>
-          <w:fldChar w:fldCharType="begin"/>
-        </w:r>
-        <w:r>
-          <w:rPr>
-            <w:rStyle w:val="Hyperlink"/>
-            <w:noProof/>
-            <w:webHidden/>
-          </w:rPr>
-          <w:instrText xml:space="preserve"> PAGEREF _Toc25660383 \h </w:instrText>
-        </w:r>
-        <w:r>
-          <w:rPr>
-            <w:rStyle w:val="Hyperlink"/>
-            <w:noProof/>
-            <w:webHidden/>
-          </w:rPr>
-        </w:r>
-        <w:r>
-          <w:rPr>
-            <w:rStyle w:val="Hyperlink"/>
-            <w:noProof/>
-            <w:webHidden/>
-          </w:rPr>
-          <w:fldChar w:fldCharType="separate"/>
-        </w:r>
-        <w:r>
-          <w:rPr>
-            <w:rStyle w:val="Hyperlink"/>
-            <w:noProof/>
-            <w:webHidden/>
-          </w:rPr>
-          <w:t>7</w:t>
-        </w:r>
-        <w:r>
-          <w:rPr>
-            <w:rStyle w:val="Hyperlink"/>
-            <w:noProof/>
-            <w:webHidden/>
-          </w:rPr>
-          <w:fldChar w:fldCharType="end"/>
+          <w:t>3</w:t>
         </w:r>
       </w:hyperlink>
     </w:p>
@@ -1414,46 +1180,7 @@
             <w:noProof/>
             <w:webHidden/>
           </w:rPr>
-          <w:fldChar w:fldCharType="begin"/>
-        </w:r>
-        <w:r>
-          <w:rPr>
-            <w:rStyle w:val="Hyperlink"/>
-            <w:noProof/>
-            <w:webHidden/>
-          </w:rPr>
-          <w:instrText xml:space="preserve"> PAGEREF _Toc25660384 \h </w:instrText>
-        </w:r>
-        <w:r>
-          <w:rPr>
-            <w:rStyle w:val="Hyperlink"/>
-            <w:noProof/>
-            <w:webHidden/>
-          </w:rPr>
-        </w:r>
-        <w:r>
-          <w:rPr>
-            <w:rStyle w:val="Hyperlink"/>
-            <w:noProof/>
-            <w:webHidden/>
-          </w:rPr>
-          <w:fldChar w:fldCharType="separate"/>
-        </w:r>
-        <w:r>
-          <w:rPr>
-            <w:rStyle w:val="Hyperlink"/>
-            <w:noProof/>
-            <w:webHidden/>
-          </w:rPr>
-          <w:t>7</w:t>
-        </w:r>
-        <w:r>
-          <w:rPr>
-            <w:rStyle w:val="Hyperlink"/>
-            <w:noProof/>
-            <w:webHidden/>
-          </w:rPr>
-          <w:fldChar w:fldCharType="end"/>
+          <w:t>3</w:t>
         </w:r>
       </w:hyperlink>
     </w:p>
@@ -1514,46 +1241,7 @@
             <w:noProof/>
             <w:webHidden/>
           </w:rPr>
-          <w:fldChar w:fldCharType="begin"/>
-        </w:r>
-        <w:r>
-          <w:rPr>
-            <w:rStyle w:val="Hyperlink"/>
-            <w:noProof/>
-            <w:webHidden/>
-          </w:rPr>
-          <w:instrText xml:space="preserve"> PAGEREF _Toc25660385 \h </w:instrText>
-        </w:r>
-        <w:r>
-          <w:rPr>
-            <w:rStyle w:val="Hyperlink"/>
-            <w:noProof/>
-            <w:webHidden/>
-          </w:rPr>
-        </w:r>
-        <w:r>
-          <w:rPr>
-            <w:rStyle w:val="Hyperlink"/>
-            <w:noProof/>
-            <w:webHidden/>
-          </w:rPr>
-          <w:fldChar w:fldCharType="separate"/>
-        </w:r>
-        <w:r>
-          <w:rPr>
-            <w:rStyle w:val="Hyperlink"/>
-            <w:noProof/>
-            <w:webHidden/>
-          </w:rPr>
-          <w:t>7</w:t>
-        </w:r>
-        <w:r>
-          <w:rPr>
-            <w:rStyle w:val="Hyperlink"/>
-            <w:noProof/>
-            <w:webHidden/>
-          </w:rPr>
-          <w:fldChar w:fldCharType="end"/>
+          <w:t>4</w:t>
         </w:r>
       </w:hyperlink>
     </w:p>
@@ -1609,46 +1297,7 @@
             <w:noProof/>
             <w:webHidden/>
           </w:rPr>
-          <w:fldChar w:fldCharType="begin"/>
-        </w:r>
-        <w:r>
-          <w:rPr>
-            <w:rStyle w:val="Hyperlink"/>
-            <w:noProof/>
-            <w:webHidden/>
-          </w:rPr>
-          <w:instrText xml:space="preserve"> PAGEREF _Toc25660386 \h </w:instrText>
-        </w:r>
-        <w:r>
-          <w:rPr>
-            <w:rStyle w:val="Hyperlink"/>
-            <w:noProof/>
-            <w:webHidden/>
-          </w:rPr>
-        </w:r>
-        <w:r>
-          <w:rPr>
-            <w:rStyle w:val="Hyperlink"/>
-            <w:noProof/>
-            <w:webHidden/>
-          </w:rPr>
-          <w:fldChar w:fldCharType="separate"/>
-        </w:r>
-        <w:r>
-          <w:rPr>
-            <w:rStyle w:val="Hyperlink"/>
-            <w:noProof/>
-            <w:webHidden/>
-          </w:rPr>
-          <w:t>7</w:t>
-        </w:r>
-        <w:r>
-          <w:rPr>
-            <w:rStyle w:val="Hyperlink"/>
-            <w:noProof/>
-            <w:webHidden/>
-          </w:rPr>
-          <w:fldChar w:fldCharType="end"/>
+          <w:t>4</w:t>
         </w:r>
       </w:hyperlink>
     </w:p>
@@ -1704,46 +1353,7 @@
             <w:noProof/>
             <w:webHidden/>
           </w:rPr>
-          <w:fldChar w:fldCharType="begin"/>
-        </w:r>
-        <w:r>
-          <w:rPr>
-            <w:rStyle w:val="Hyperlink"/>
-            <w:noProof/>
-            <w:webHidden/>
-          </w:rPr>
-          <w:instrText xml:space="preserve"> PAGEREF _Toc25660387 \h </w:instrText>
-        </w:r>
-        <w:r>
-          <w:rPr>
-            <w:rStyle w:val="Hyperlink"/>
-            <w:noProof/>
-            <w:webHidden/>
-          </w:rPr>
-        </w:r>
-        <w:r>
-          <w:rPr>
-            <w:rStyle w:val="Hyperlink"/>
-            <w:noProof/>
-            <w:webHidden/>
-          </w:rPr>
-          <w:fldChar w:fldCharType="separate"/>
-        </w:r>
-        <w:r>
-          <w:rPr>
-            <w:rStyle w:val="Hyperlink"/>
-            <w:noProof/>
-            <w:webHidden/>
-          </w:rPr>
-          <w:t>7</w:t>
-        </w:r>
-        <w:r>
-          <w:rPr>
-            <w:rStyle w:val="Hyperlink"/>
-            <w:noProof/>
-            <w:webHidden/>
-          </w:rPr>
-          <w:fldChar w:fldCharType="end"/>
+          <w:t>4</w:t>
         </w:r>
       </w:hyperlink>
     </w:p>
@@ -1799,46 +1409,7 @@
             <w:noProof/>
             <w:webHidden/>
           </w:rPr>
-          <w:fldChar w:fldCharType="begin"/>
-        </w:r>
-        <w:r>
-          <w:rPr>
-            <w:rStyle w:val="Hyperlink"/>
-            <w:noProof/>
-            <w:webHidden/>
-          </w:rPr>
-          <w:instrText xml:space="preserve"> PAGEREF _Toc25660388 \h </w:instrText>
-        </w:r>
-        <w:r>
-          <w:rPr>
-            <w:rStyle w:val="Hyperlink"/>
-            <w:noProof/>
-            <w:webHidden/>
-          </w:rPr>
-        </w:r>
-        <w:r>
-          <w:rPr>
-            <w:rStyle w:val="Hyperlink"/>
-            <w:noProof/>
-            <w:webHidden/>
-          </w:rPr>
-          <w:fldChar w:fldCharType="separate"/>
-        </w:r>
-        <w:r>
-          <w:rPr>
-            <w:rStyle w:val="Hyperlink"/>
-            <w:noProof/>
-            <w:webHidden/>
-          </w:rPr>
-          <w:t>7</w:t>
-        </w:r>
-        <w:r>
-          <w:rPr>
-            <w:rStyle w:val="Hyperlink"/>
-            <w:noProof/>
-            <w:webHidden/>
-          </w:rPr>
-          <w:fldChar w:fldCharType="end"/>
+          <w:t>4</w:t>
         </w:r>
       </w:hyperlink>
     </w:p>
@@ -1894,46 +1465,7 @@
             <w:noProof/>
             <w:webHidden/>
           </w:rPr>
-          <w:fldChar w:fldCharType="begin"/>
-        </w:r>
-        <w:r>
-          <w:rPr>
-            <w:rStyle w:val="Hyperlink"/>
-            <w:noProof/>
-            <w:webHidden/>
-          </w:rPr>
-          <w:instrText xml:space="preserve"> PAGEREF _Toc25660389 \h </w:instrText>
-        </w:r>
-        <w:r>
-          <w:rPr>
-            <w:rStyle w:val="Hyperlink"/>
-            <w:noProof/>
-            <w:webHidden/>
-          </w:rPr>
-        </w:r>
-        <w:r>
-          <w:rPr>
-            <w:rStyle w:val="Hyperlink"/>
-            <w:noProof/>
-            <w:webHidden/>
-          </w:rPr>
-          <w:fldChar w:fldCharType="separate"/>
-        </w:r>
-        <w:r>
-          <w:rPr>
-            <w:rStyle w:val="Hyperlink"/>
-            <w:noProof/>
-            <w:webHidden/>
-          </w:rPr>
-          <w:t>7</w:t>
-        </w:r>
-        <w:r>
-          <w:rPr>
-            <w:rStyle w:val="Hyperlink"/>
-            <w:noProof/>
-            <w:webHidden/>
-          </w:rPr>
-          <w:fldChar w:fldCharType="end"/>
+          <w:t>4</w:t>
         </w:r>
       </w:hyperlink>
     </w:p>
@@ -1994,46 +1526,7 @@
             <w:noProof/>
             <w:webHidden/>
           </w:rPr>
-          <w:fldChar w:fldCharType="begin"/>
-        </w:r>
-        <w:r>
-          <w:rPr>
-            <w:rStyle w:val="Hyperlink"/>
-            <w:noProof/>
-            <w:webHidden/>
-          </w:rPr>
-          <w:instrText xml:space="preserve"> PAGEREF _Toc25660390 \h </w:instrText>
-        </w:r>
-        <w:r>
-          <w:rPr>
-            <w:rStyle w:val="Hyperlink"/>
-            <w:noProof/>
-            <w:webHidden/>
-          </w:rPr>
-        </w:r>
-        <w:r>
-          <w:rPr>
-            <w:rStyle w:val="Hyperlink"/>
-            <w:noProof/>
-            <w:webHidden/>
-          </w:rPr>
-          <w:fldChar w:fldCharType="separate"/>
-        </w:r>
-        <w:r>
-          <w:rPr>
-            <w:rStyle w:val="Hyperlink"/>
-            <w:noProof/>
-            <w:webHidden/>
-          </w:rPr>
-          <w:t>7</w:t>
-        </w:r>
-        <w:r>
-          <w:rPr>
-            <w:rStyle w:val="Hyperlink"/>
-            <w:noProof/>
-            <w:webHidden/>
-          </w:rPr>
-          <w:fldChar w:fldCharType="end"/>
+          <w:t>4</w:t>
         </w:r>
       </w:hyperlink>
     </w:p>
@@ -2094,46 +1587,7 @@
             <w:noProof/>
             <w:webHidden/>
           </w:rPr>
-          <w:fldChar w:fldCharType="begin"/>
-        </w:r>
-        <w:r>
-          <w:rPr>
-            <w:rStyle w:val="Hyperlink"/>
-            <w:noProof/>
-            <w:webHidden/>
-          </w:rPr>
-          <w:instrText xml:space="preserve"> PAGEREF _Toc25660391 \h </w:instrText>
-        </w:r>
-        <w:r>
-          <w:rPr>
-            <w:rStyle w:val="Hyperlink"/>
-            <w:noProof/>
-            <w:webHidden/>
-          </w:rPr>
-        </w:r>
-        <w:r>
-          <w:rPr>
-            <w:rStyle w:val="Hyperlink"/>
-            <w:noProof/>
-            <w:webHidden/>
-          </w:rPr>
-          <w:fldChar w:fldCharType="separate"/>
-        </w:r>
-        <w:r>
-          <w:rPr>
-            <w:rStyle w:val="Hyperlink"/>
-            <w:noProof/>
-            <w:webHidden/>
-          </w:rPr>
-          <w:t>8</w:t>
-        </w:r>
-        <w:r>
-          <w:rPr>
-            <w:rStyle w:val="Hyperlink"/>
-            <w:noProof/>
-            <w:webHidden/>
-          </w:rPr>
-          <w:fldChar w:fldCharType="end"/>
+          <w:t>5</w:t>
         </w:r>
       </w:hyperlink>
     </w:p>
@@ -2189,46 +1643,7 @@
             <w:noProof/>
             <w:webHidden/>
           </w:rPr>
-          <w:fldChar w:fldCharType="begin"/>
-        </w:r>
-        <w:r>
-          <w:rPr>
-            <w:rStyle w:val="Hyperlink"/>
-            <w:noProof/>
-            <w:webHidden/>
-          </w:rPr>
-          <w:instrText xml:space="preserve"> PAGEREF _Toc25660392 \h </w:instrText>
-        </w:r>
-        <w:r>
-          <w:rPr>
-            <w:rStyle w:val="Hyperlink"/>
-            <w:noProof/>
-            <w:webHidden/>
-          </w:rPr>
-        </w:r>
-        <w:r>
-          <w:rPr>
-            <w:rStyle w:val="Hyperlink"/>
-            <w:noProof/>
-            <w:webHidden/>
-          </w:rPr>
-          <w:fldChar w:fldCharType="separate"/>
-        </w:r>
-        <w:r>
-          <w:rPr>
-            <w:rStyle w:val="Hyperlink"/>
-            <w:noProof/>
-            <w:webHidden/>
-          </w:rPr>
-          <w:t>8</w:t>
-        </w:r>
-        <w:r>
-          <w:rPr>
-            <w:rStyle w:val="Hyperlink"/>
-            <w:noProof/>
-            <w:webHidden/>
-          </w:rPr>
-          <w:fldChar w:fldCharType="end"/>
+          <w:t>5</w:t>
         </w:r>
       </w:hyperlink>
     </w:p>
@@ -2284,46 +1699,7 @@
             <w:noProof/>
             <w:webHidden/>
           </w:rPr>
-          <w:fldChar w:fldCharType="begin"/>
-        </w:r>
-        <w:r>
-          <w:rPr>
-            <w:rStyle w:val="Hyperlink"/>
-            <w:noProof/>
-            <w:webHidden/>
-          </w:rPr>
-          <w:instrText xml:space="preserve"> PAGEREF _Toc25660393 \h </w:instrText>
-        </w:r>
-        <w:r>
-          <w:rPr>
-            <w:rStyle w:val="Hyperlink"/>
-            <w:noProof/>
-            <w:webHidden/>
-          </w:rPr>
-        </w:r>
-        <w:r>
-          <w:rPr>
-            <w:rStyle w:val="Hyperlink"/>
-            <w:noProof/>
-            <w:webHidden/>
-          </w:rPr>
-          <w:fldChar w:fldCharType="separate"/>
-        </w:r>
-        <w:r>
-          <w:rPr>
-            <w:rStyle w:val="Hyperlink"/>
-            <w:noProof/>
-            <w:webHidden/>
-          </w:rPr>
-          <w:t>8</w:t>
-        </w:r>
-        <w:r>
-          <w:rPr>
-            <w:rStyle w:val="Hyperlink"/>
-            <w:noProof/>
-            <w:webHidden/>
-          </w:rPr>
-          <w:fldChar w:fldCharType="end"/>
+          <w:t>5</w:t>
         </w:r>
       </w:hyperlink>
     </w:p>
@@ -2379,46 +1755,7 @@
             <w:noProof/>
             <w:webHidden/>
           </w:rPr>
-          <w:fldChar w:fldCharType="begin"/>
-        </w:r>
-        <w:r>
-          <w:rPr>
-            <w:rStyle w:val="Hyperlink"/>
-            <w:noProof/>
-            <w:webHidden/>
-          </w:rPr>
-          <w:instrText xml:space="preserve"> PAGEREF _Toc25660394 \h </w:instrText>
-        </w:r>
-        <w:r>
-          <w:rPr>
-            <w:rStyle w:val="Hyperlink"/>
-            <w:noProof/>
-            <w:webHidden/>
-          </w:rPr>
-        </w:r>
-        <w:r>
-          <w:rPr>
-            <w:rStyle w:val="Hyperlink"/>
-            <w:noProof/>
-            <w:webHidden/>
-          </w:rPr>
-          <w:fldChar w:fldCharType="separate"/>
-        </w:r>
-        <w:r>
-          <w:rPr>
-            <w:rStyle w:val="Hyperlink"/>
-            <w:noProof/>
-            <w:webHidden/>
-          </w:rPr>
-          <w:t>8</w:t>
-        </w:r>
-        <w:r>
-          <w:rPr>
-            <w:rStyle w:val="Hyperlink"/>
-            <w:noProof/>
-            <w:webHidden/>
-          </w:rPr>
-          <w:fldChar w:fldCharType="end"/>
+          <w:t>5</w:t>
         </w:r>
       </w:hyperlink>
     </w:p>
@@ -2474,46 +1811,7 @@
             <w:noProof/>
             <w:webHidden/>
           </w:rPr>
-          <w:fldChar w:fldCharType="begin"/>
-        </w:r>
-        <w:r>
-          <w:rPr>
-            <w:rStyle w:val="Hyperlink"/>
-            <w:noProof/>
-            <w:webHidden/>
-          </w:rPr>
-          <w:instrText xml:space="preserve"> PAGEREF _Toc25660395 \h </w:instrText>
-        </w:r>
-        <w:r>
-          <w:rPr>
-            <w:rStyle w:val="Hyperlink"/>
-            <w:noProof/>
-            <w:webHidden/>
-          </w:rPr>
-        </w:r>
-        <w:r>
-          <w:rPr>
-            <w:rStyle w:val="Hyperlink"/>
-            <w:noProof/>
-            <w:webHidden/>
-          </w:rPr>
-          <w:fldChar w:fldCharType="separate"/>
-        </w:r>
-        <w:r>
-          <w:rPr>
-            <w:rStyle w:val="Hyperlink"/>
-            <w:noProof/>
-            <w:webHidden/>
-          </w:rPr>
-          <w:t>8</w:t>
-        </w:r>
-        <w:r>
-          <w:rPr>
-            <w:rStyle w:val="Hyperlink"/>
-            <w:noProof/>
-            <w:webHidden/>
-          </w:rPr>
-          <w:fldChar w:fldCharType="end"/>
+          <w:t>5</w:t>
         </w:r>
       </w:hyperlink>
     </w:p>
@@ -2574,46 +1872,7 @@
             <w:noProof/>
             <w:webHidden/>
           </w:rPr>
-          <w:fldChar w:fldCharType="begin"/>
-        </w:r>
-        <w:r>
-          <w:rPr>
-            <w:rStyle w:val="Hyperlink"/>
-            <w:noProof/>
-            <w:webHidden/>
-          </w:rPr>
-          <w:instrText xml:space="preserve"> PAGEREF _Toc25660396 \h </w:instrText>
-        </w:r>
-        <w:r>
-          <w:rPr>
-            <w:rStyle w:val="Hyperlink"/>
-            <w:noProof/>
-            <w:webHidden/>
-          </w:rPr>
-        </w:r>
-        <w:r>
-          <w:rPr>
-            <w:rStyle w:val="Hyperlink"/>
-            <w:noProof/>
-            <w:webHidden/>
-          </w:rPr>
-          <w:fldChar w:fldCharType="separate"/>
-        </w:r>
-        <w:r>
-          <w:rPr>
-            <w:rStyle w:val="Hyperlink"/>
-            <w:noProof/>
-            <w:webHidden/>
-          </w:rPr>
-          <w:t>8</w:t>
-        </w:r>
-        <w:r>
-          <w:rPr>
-            <w:rStyle w:val="Hyperlink"/>
-            <w:noProof/>
-            <w:webHidden/>
-          </w:rPr>
-          <w:fldChar w:fldCharType="end"/>
+          <w:t>6</w:t>
         </w:r>
       </w:hyperlink>
     </w:p>
@@ -2674,46 +1933,7 @@
             <w:noProof/>
             <w:webHidden/>
           </w:rPr>
-          <w:fldChar w:fldCharType="begin"/>
-        </w:r>
-        <w:r>
-          <w:rPr>
-            <w:rStyle w:val="Hyperlink"/>
-            <w:noProof/>
-            <w:webHidden/>
-          </w:rPr>
-          <w:instrText xml:space="preserve"> PAGEREF _Toc25660397 \h </w:instrText>
-        </w:r>
-        <w:r>
-          <w:rPr>
-            <w:rStyle w:val="Hyperlink"/>
-            <w:noProof/>
-            <w:webHidden/>
-          </w:rPr>
-        </w:r>
-        <w:r>
-          <w:rPr>
-            <w:rStyle w:val="Hyperlink"/>
-            <w:noProof/>
-            <w:webHidden/>
-          </w:rPr>
-          <w:fldChar w:fldCharType="separate"/>
-        </w:r>
-        <w:r>
-          <w:rPr>
-            <w:rStyle w:val="Hyperlink"/>
-            <w:noProof/>
-            <w:webHidden/>
-          </w:rPr>
-          <w:t>8</w:t>
-        </w:r>
-        <w:r>
-          <w:rPr>
-            <w:rStyle w:val="Hyperlink"/>
-            <w:noProof/>
-            <w:webHidden/>
-          </w:rPr>
-          <w:fldChar w:fldCharType="end"/>
+          <w:t>6</w:t>
         </w:r>
       </w:hyperlink>
     </w:p>
@@ -2774,46 +1994,7 @@
             <w:noProof/>
             <w:webHidden/>
           </w:rPr>
-          <w:fldChar w:fldCharType="begin"/>
-        </w:r>
-        <w:r>
-          <w:rPr>
-            <w:rStyle w:val="Hyperlink"/>
-            <w:noProof/>
-            <w:webHidden/>
-          </w:rPr>
-          <w:instrText xml:space="preserve"> PAGEREF _Toc25660398 \h </w:instrText>
-        </w:r>
-        <w:r>
-          <w:rPr>
-            <w:rStyle w:val="Hyperlink"/>
-            <w:noProof/>
-            <w:webHidden/>
-          </w:rPr>
-        </w:r>
-        <w:r>
-          <w:rPr>
-            <w:rStyle w:val="Hyperlink"/>
-            <w:noProof/>
-            <w:webHidden/>
-          </w:rPr>
-          <w:fldChar w:fldCharType="separate"/>
-        </w:r>
-        <w:r>
-          <w:rPr>
-            <w:rStyle w:val="Hyperlink"/>
-            <w:noProof/>
-            <w:webHidden/>
-          </w:rPr>
-          <w:t>9</w:t>
-        </w:r>
-        <w:r>
-          <w:rPr>
-            <w:rStyle w:val="Hyperlink"/>
-            <w:noProof/>
-            <w:webHidden/>
-          </w:rPr>
-          <w:fldChar w:fldCharType="end"/>
+          <w:t>6</w:t>
         </w:r>
       </w:hyperlink>
     </w:p>
@@ -2871,46 +2052,7 @@
             <w:noProof/>
             <w:webHidden/>
           </w:rPr>
-          <w:fldChar w:fldCharType="begin"/>
-        </w:r>
-        <w:r>
-          <w:rPr>
-            <w:rStyle w:val="Hyperlink"/>
-            <w:noProof/>
-            <w:webHidden/>
-          </w:rPr>
-          <w:instrText xml:space="preserve"> PAGEREF _Toc25660399 \h </w:instrText>
-        </w:r>
-        <w:r>
-          <w:rPr>
-            <w:rStyle w:val="Hyperlink"/>
-            <w:noProof/>
-            <w:webHidden/>
-          </w:rPr>
-        </w:r>
-        <w:r>
-          <w:rPr>
-            <w:rStyle w:val="Hyperlink"/>
-            <w:noProof/>
-            <w:webHidden/>
-          </w:rPr>
-          <w:fldChar w:fldCharType="separate"/>
-        </w:r>
-        <w:r>
-          <w:rPr>
-            <w:rStyle w:val="Hyperlink"/>
-            <w:noProof/>
-            <w:webHidden/>
-          </w:rPr>
-          <w:t>9</w:t>
-        </w:r>
-        <w:r>
-          <w:rPr>
-            <w:rStyle w:val="Hyperlink"/>
-            <w:noProof/>
-            <w:webHidden/>
-          </w:rPr>
-          <w:fldChar w:fldCharType="end"/>
+          <w:t>6</w:t>
         </w:r>
       </w:hyperlink>
     </w:p>
@@ -2968,46 +2110,7 @@
             <w:noProof/>
             <w:webHidden/>
           </w:rPr>
-          <w:fldChar w:fldCharType="begin"/>
-        </w:r>
-        <w:r>
-          <w:rPr>
-            <w:rStyle w:val="Hyperlink"/>
-            <w:noProof/>
-            <w:webHidden/>
-          </w:rPr>
-          <w:instrText xml:space="preserve"> PAGEREF _Toc25660400 \h </w:instrText>
-        </w:r>
-        <w:r>
-          <w:rPr>
-            <w:rStyle w:val="Hyperlink"/>
-            <w:noProof/>
-            <w:webHidden/>
-          </w:rPr>
-        </w:r>
-        <w:r>
-          <w:rPr>
-            <w:rStyle w:val="Hyperlink"/>
-            <w:noProof/>
-            <w:webHidden/>
-          </w:rPr>
-          <w:fldChar w:fldCharType="separate"/>
-        </w:r>
-        <w:r>
-          <w:rPr>
-            <w:rStyle w:val="Hyperlink"/>
-            <w:noProof/>
-            <w:webHidden/>
-          </w:rPr>
-          <w:t>9</w:t>
-        </w:r>
-        <w:r>
-          <w:rPr>
-            <w:rStyle w:val="Hyperlink"/>
-            <w:noProof/>
-            <w:webHidden/>
-          </w:rPr>
-          <w:fldChar w:fldCharType="end"/>
+          <w:t>7</w:t>
         </w:r>
       </w:hyperlink>
     </w:p>
@@ -3065,46 +2168,7 @@
             <w:noProof/>
             <w:webHidden/>
           </w:rPr>
-          <w:fldChar w:fldCharType="begin"/>
-        </w:r>
-        <w:r>
-          <w:rPr>
-            <w:rStyle w:val="Hyperlink"/>
-            <w:noProof/>
-            <w:webHidden/>
-          </w:rPr>
-          <w:instrText xml:space="preserve"> PAGEREF _Toc25660401 \h </w:instrText>
-        </w:r>
-        <w:r>
-          <w:rPr>
-            <w:rStyle w:val="Hyperlink"/>
-            <w:noProof/>
-            <w:webHidden/>
-          </w:rPr>
-        </w:r>
-        <w:r>
-          <w:rPr>
-            <w:rStyle w:val="Hyperlink"/>
-            <w:noProof/>
-            <w:webHidden/>
-          </w:rPr>
-          <w:fldChar w:fldCharType="separate"/>
-        </w:r>
-        <w:r>
-          <w:rPr>
-            <w:rStyle w:val="Hyperlink"/>
-            <w:noProof/>
-            <w:webHidden/>
-          </w:rPr>
-          <w:t>9</w:t>
-        </w:r>
-        <w:r>
-          <w:rPr>
-            <w:rStyle w:val="Hyperlink"/>
-            <w:noProof/>
-            <w:webHidden/>
-          </w:rPr>
-          <w:fldChar w:fldCharType="end"/>
+          <w:t>8</w:t>
         </w:r>
       </w:hyperlink>
     </w:p>
@@ -3162,46 +2226,7 @@
             <w:noProof/>
             <w:webHidden/>
           </w:rPr>
-          <w:fldChar w:fldCharType="begin"/>
-        </w:r>
-        <w:r>
-          <w:rPr>
-            <w:rStyle w:val="Hyperlink"/>
-            <w:noProof/>
-            <w:webHidden/>
-          </w:rPr>
-          <w:instrText xml:space="preserve"> PAGEREF _Toc25660402 \h </w:instrText>
-        </w:r>
-        <w:r>
-          <w:rPr>
-            <w:rStyle w:val="Hyperlink"/>
-            <w:noProof/>
-            <w:webHidden/>
-          </w:rPr>
-        </w:r>
-        <w:r>
-          <w:rPr>
-            <w:rStyle w:val="Hyperlink"/>
-            <w:noProof/>
-            <w:webHidden/>
-          </w:rPr>
-          <w:fldChar w:fldCharType="separate"/>
-        </w:r>
-        <w:r>
-          <w:rPr>
-            <w:rStyle w:val="Hyperlink"/>
-            <w:noProof/>
-            <w:webHidden/>
-          </w:rPr>
-          <w:t>9</w:t>
-        </w:r>
-        <w:r>
-          <w:rPr>
-            <w:rStyle w:val="Hyperlink"/>
-            <w:noProof/>
-            <w:webHidden/>
-          </w:rPr>
-          <w:fldChar w:fldCharType="end"/>
+          <w:t>10</w:t>
         </w:r>
       </w:hyperlink>
     </w:p>
@@ -3262,46 +2287,7 @@
             <w:noProof/>
             <w:webHidden/>
           </w:rPr>
-          <w:fldChar w:fldCharType="begin"/>
-        </w:r>
-        <w:r>
-          <w:rPr>
-            <w:rStyle w:val="Hyperlink"/>
-            <w:noProof/>
-            <w:webHidden/>
-          </w:rPr>
-          <w:instrText xml:space="preserve"> PAGEREF _Toc25660403 \h </w:instrText>
-        </w:r>
-        <w:r>
-          <w:rPr>
-            <w:rStyle w:val="Hyperlink"/>
-            <w:noProof/>
-            <w:webHidden/>
-          </w:rPr>
-        </w:r>
-        <w:r>
-          <w:rPr>
-            <w:rStyle w:val="Hyperlink"/>
-            <w:noProof/>
-            <w:webHidden/>
-          </w:rPr>
-          <w:fldChar w:fldCharType="separate"/>
-        </w:r>
-        <w:r>
-          <w:rPr>
-            <w:rStyle w:val="Hyperlink"/>
-            <w:noProof/>
-            <w:webHidden/>
-          </w:rPr>
-          <w:t>9</w:t>
-        </w:r>
-        <w:r>
-          <w:rPr>
-            <w:rStyle w:val="Hyperlink"/>
-            <w:noProof/>
-            <w:webHidden/>
-          </w:rPr>
-          <w:fldChar w:fldCharType="end"/>
+          <w:t>10</w:t>
         </w:r>
       </w:hyperlink>
     </w:p>
@@ -3357,46 +2343,7 @@
             <w:noProof/>
             <w:webHidden/>
           </w:rPr>
-          <w:fldChar w:fldCharType="begin"/>
-        </w:r>
-        <w:r>
-          <w:rPr>
-            <w:rStyle w:val="Hyperlink"/>
-            <w:noProof/>
-            <w:webHidden/>
-          </w:rPr>
-          <w:instrText xml:space="preserve"> PAGEREF _Toc25660404 \h </w:instrText>
-        </w:r>
-        <w:r>
-          <w:rPr>
-            <w:rStyle w:val="Hyperlink"/>
-            <w:noProof/>
-            <w:webHidden/>
-          </w:rPr>
-        </w:r>
-        <w:r>
-          <w:rPr>
-            <w:rStyle w:val="Hyperlink"/>
-            <w:noProof/>
-            <w:webHidden/>
-          </w:rPr>
-          <w:fldChar w:fldCharType="separate"/>
-        </w:r>
-        <w:r>
-          <w:rPr>
-            <w:rStyle w:val="Hyperlink"/>
-            <w:noProof/>
-            <w:webHidden/>
-          </w:rPr>
-          <w:t>9</w:t>
-        </w:r>
-        <w:r>
-          <w:rPr>
-            <w:rStyle w:val="Hyperlink"/>
-            <w:noProof/>
-            <w:webHidden/>
-          </w:rPr>
-          <w:fldChar w:fldCharType="end"/>
+          <w:t>10</w:t>
         </w:r>
       </w:hyperlink>
     </w:p>
@@ -3457,46 +2404,7 @@
             <w:noProof/>
             <w:webHidden/>
           </w:rPr>
-          <w:fldChar w:fldCharType="begin"/>
-        </w:r>
-        <w:r>
-          <w:rPr>
-            <w:rStyle w:val="Hyperlink"/>
-            <w:noProof/>
-            <w:webHidden/>
-          </w:rPr>
-          <w:instrText xml:space="preserve"> PAGEREF _Toc25660405 \h </w:instrText>
-        </w:r>
-        <w:r>
-          <w:rPr>
-            <w:rStyle w:val="Hyperlink"/>
-            <w:noProof/>
-            <w:webHidden/>
-          </w:rPr>
-        </w:r>
-        <w:r>
-          <w:rPr>
-            <w:rStyle w:val="Hyperlink"/>
-            <w:noProof/>
-            <w:webHidden/>
-          </w:rPr>
-          <w:fldChar w:fldCharType="separate"/>
-        </w:r>
-        <w:r>
-          <w:rPr>
-            <w:rStyle w:val="Hyperlink"/>
-            <w:noProof/>
-            <w:webHidden/>
-          </w:rPr>
-          <w:t>9</w:t>
-        </w:r>
-        <w:r>
-          <w:rPr>
-            <w:rStyle w:val="Hyperlink"/>
-            <w:noProof/>
-            <w:webHidden/>
-          </w:rPr>
-          <w:fldChar w:fldCharType="end"/>
+          <w:t>10</w:t>
         </w:r>
       </w:hyperlink>
     </w:p>
@@ -3552,46 +2460,7 @@
             <w:noProof/>
             <w:webHidden/>
           </w:rPr>
-          <w:fldChar w:fldCharType="begin"/>
-        </w:r>
-        <w:r>
-          <w:rPr>
-            <w:rStyle w:val="Hyperlink"/>
-            <w:noProof/>
-            <w:webHidden/>
-          </w:rPr>
-          <w:instrText xml:space="preserve"> PAGEREF _Toc25660406 \h </w:instrText>
-        </w:r>
-        <w:r>
-          <w:rPr>
-            <w:rStyle w:val="Hyperlink"/>
-            <w:noProof/>
-            <w:webHidden/>
-          </w:rPr>
-        </w:r>
-        <w:r>
-          <w:rPr>
-            <w:rStyle w:val="Hyperlink"/>
-            <w:noProof/>
-            <w:webHidden/>
-          </w:rPr>
-          <w:fldChar w:fldCharType="separate"/>
-        </w:r>
-        <w:r>
-          <w:rPr>
-            <w:rStyle w:val="Hyperlink"/>
-            <w:noProof/>
-            <w:webHidden/>
-          </w:rPr>
-          <w:t>9</w:t>
-        </w:r>
-        <w:r>
-          <w:rPr>
-            <w:rStyle w:val="Hyperlink"/>
-            <w:noProof/>
-            <w:webHidden/>
-          </w:rPr>
-          <w:fldChar w:fldCharType="end"/>
+          <w:t>10</w:t>
         </w:r>
       </w:hyperlink>
     </w:p>
@@ -3647,46 +2516,7 @@
             <w:noProof/>
             <w:webHidden/>
           </w:rPr>
-          <w:fldChar w:fldCharType="begin"/>
-        </w:r>
-        <w:r>
-          <w:rPr>
-            <w:rStyle w:val="Hyperlink"/>
-            <w:noProof/>
-            <w:webHidden/>
-          </w:rPr>
-          <w:instrText xml:space="preserve"> PAGEREF _Toc25660407 \h </w:instrText>
-        </w:r>
-        <w:r>
-          <w:rPr>
-            <w:rStyle w:val="Hyperlink"/>
-            <w:noProof/>
-            <w:webHidden/>
-          </w:rPr>
-        </w:r>
-        <w:r>
-          <w:rPr>
-            <w:rStyle w:val="Hyperlink"/>
-            <w:noProof/>
-            <w:webHidden/>
-          </w:rPr>
-          <w:fldChar w:fldCharType="separate"/>
-        </w:r>
-        <w:r>
-          <w:rPr>
-            <w:rStyle w:val="Hyperlink"/>
-            <w:noProof/>
-            <w:webHidden/>
-          </w:rPr>
-          <w:t>10</w:t>
-        </w:r>
-        <w:r>
-          <w:rPr>
-            <w:rStyle w:val="Hyperlink"/>
-            <w:noProof/>
-            <w:webHidden/>
-          </w:rPr>
-          <w:fldChar w:fldCharType="end"/>
+          <w:t>12</w:t>
         </w:r>
       </w:hyperlink>
     </w:p>
@@ -3749,46 +2579,7 @@
             <w:noProof/>
             <w:webHidden/>
           </w:rPr>
-          <w:fldChar w:fldCharType="begin"/>
-        </w:r>
-        <w:r>
-          <w:rPr>
-            <w:rStyle w:val="Hyperlink"/>
-            <w:noProof/>
-            <w:webHidden/>
-          </w:rPr>
-          <w:instrText xml:space="preserve"> PAGEREF _Toc25660408 \h </w:instrText>
-        </w:r>
-        <w:r>
-          <w:rPr>
-            <w:rStyle w:val="Hyperlink"/>
-            <w:noProof/>
-            <w:webHidden/>
-          </w:rPr>
-        </w:r>
-        <w:r>
-          <w:rPr>
-            <w:rStyle w:val="Hyperlink"/>
-            <w:noProof/>
-            <w:webHidden/>
-          </w:rPr>
-          <w:fldChar w:fldCharType="separate"/>
-        </w:r>
-        <w:r>
-          <w:rPr>
-            <w:rStyle w:val="Hyperlink"/>
-            <w:noProof/>
-            <w:webHidden/>
-          </w:rPr>
-          <w:t>10</w:t>
-        </w:r>
-        <w:r>
-          <w:rPr>
-            <w:rStyle w:val="Hyperlink"/>
-            <w:noProof/>
-            <w:webHidden/>
-          </w:rPr>
-          <w:fldChar w:fldCharType="end"/>
+          <w:t>13</w:t>
         </w:r>
       </w:hyperlink>
     </w:p>
@@ -15874,88 +14665,6 @@
       <w:proofErr w:type="spellEnd"/>
     </w:p>
     <w:p>
-      <w:proofErr w:type="spellStart"/>
-      <w:r>
-        <w:t>Dựa</w:t>
-      </w:r>
-      <w:proofErr w:type="spellEnd"/>
-      <w:r>
-        <w:t xml:space="preserve"> </w:t>
-      </w:r>
-      <w:proofErr w:type="spellStart"/>
-      <w:r>
-        <w:t>trên</w:t>
-      </w:r>
-      <w:proofErr w:type="spellEnd"/>
-      <w:r>
-        <w:t xml:space="preserve"> </w:t>
-      </w:r>
-      <w:proofErr w:type="spellStart"/>
-      <w:r>
-        <w:t>các</w:t>
-      </w:r>
-      <w:proofErr w:type="spellEnd"/>
-      <w:r>
-        <w:t xml:space="preserve"> </w:t>
-      </w:r>
-      <w:proofErr w:type="spellStart"/>
-      <w:r>
-        <w:t>biểu</w:t>
-      </w:r>
-      <w:proofErr w:type="spellEnd"/>
-      <w:r>
-        <w:t xml:space="preserve"> </w:t>
-      </w:r>
-      <w:proofErr w:type="spellStart"/>
-      <w:r>
-        <w:t>đồ</w:t>
-      </w:r>
-      <w:proofErr w:type="spellEnd"/>
-      <w:r>
-        <w:t xml:space="preserve"> </w:t>
-      </w:r>
-      <w:proofErr w:type="spellStart"/>
-      <w:r>
-        <w:t>của</w:t>
-      </w:r>
-      <w:proofErr w:type="spellEnd"/>
-      <w:r>
-        <w:t xml:space="preserve"> Planner, </w:t>
-      </w:r>
-      <w:proofErr w:type="spellStart"/>
-      <w:r>
-        <w:t>xuất</w:t>
-      </w:r>
-      <w:proofErr w:type="spellEnd"/>
-      <w:r>
-        <w:t xml:space="preserve"> ra 2 </w:t>
-      </w:r>
-      <w:proofErr w:type="spellStart"/>
-      <w:r>
-        <w:t>thống</w:t>
-      </w:r>
-      <w:proofErr w:type="spellEnd"/>
-      <w:r>
-        <w:t xml:space="preserve"> </w:t>
-      </w:r>
-      <w:proofErr w:type="spellStart"/>
-      <w:r>
-        <w:t>kê</w:t>
-      </w:r>
-      <w:proofErr w:type="spellEnd"/>
-      <w:r>
-        <w:t xml:space="preserve">. </w:t>
-      </w:r>
-      <w:proofErr w:type="spellStart"/>
-      <w:r>
-        <w:t>Gợi</w:t>
-      </w:r>
-      <w:proofErr w:type="spellEnd"/>
-      <w:r>
-        <w:t xml:space="preserve"> ý</w:t>
-      </w:r>
-    </w:p>
-    <w:p>
       <w:pPr>
         <w:pStyle w:val="ListParagraph"/>
         <w:numPr>
@@ -16122,6 +14831,48 @@
     </w:p>
     <w:p>
       <w:pPr>
+        <w:ind w:left="360"/>
+        <w:jc w:val="center"/>
+      </w:pPr>
+    </w:p>
+    <w:p>
+      <w:pPr>
+        <w:ind w:left="360"/>
+        <w:jc w:val="center"/>
+      </w:pPr>
+    </w:p>
+    <w:p>
+      <w:pPr>
+        <w:ind w:left="360"/>
+        <w:jc w:val="center"/>
+      </w:pPr>
+    </w:p>
+    <w:p>
+      <w:pPr>
+        <w:ind w:left="360"/>
+        <w:jc w:val="center"/>
+      </w:pPr>
+    </w:p>
+    <w:p>
+      <w:pPr>
+        <w:ind w:left="360"/>
+        <w:jc w:val="center"/>
+      </w:pPr>
+    </w:p>
+    <w:p>
+      <w:pPr>
+        <w:ind w:left="360"/>
+        <w:jc w:val="center"/>
+      </w:pPr>
+    </w:p>
+    <w:p>
+      <w:pPr>
+        <w:ind w:left="360"/>
+        <w:jc w:val="center"/>
+      </w:pPr>
+    </w:p>
+    <w:p>
+      <w:pPr>
         <w:pStyle w:val="ListParagraph"/>
         <w:numPr>
           <w:ilvl w:val="0"/>
@@ -16130,6 +14881,7 @@
       </w:pPr>
       <w:proofErr w:type="spellStart"/>
       <w:r>
+        <w:lastRenderedPageBreak/>
         <w:t>Bố</w:t>
       </w:r>
       <w:proofErr w:type="spellEnd"/>
@@ -16162,7 +14914,6 @@
         <w:rPr>
           <w:noProof/>
         </w:rPr>
-        <w:lastRenderedPageBreak/>
         <w:drawing>
           <wp:inline distT="0" distB="0" distL="0" distR="0" wp14:anchorId="7C01BC86" wp14:editId="016A2568">
             <wp:extent cx="4579952" cy="2761011"/>
@@ -16202,6 +14953,138 @@
     </w:p>
     <w:p>
       <w:pPr>
+        <w:ind w:left="360"/>
+        <w:jc w:val="center"/>
+      </w:pPr>
+    </w:p>
+    <w:p>
+      <w:pPr>
+        <w:ind w:left="360"/>
+        <w:jc w:val="center"/>
+      </w:pPr>
+    </w:p>
+    <w:p>
+      <w:pPr>
+        <w:ind w:left="360"/>
+        <w:jc w:val="center"/>
+      </w:pPr>
+    </w:p>
+    <w:p>
+      <w:pPr>
+        <w:ind w:left="360"/>
+        <w:jc w:val="center"/>
+      </w:pPr>
+    </w:p>
+    <w:p>
+      <w:pPr>
+        <w:ind w:left="360"/>
+        <w:jc w:val="center"/>
+      </w:pPr>
+    </w:p>
+    <w:p>
+      <w:pPr>
+        <w:ind w:left="360"/>
+        <w:jc w:val="center"/>
+      </w:pPr>
+    </w:p>
+    <w:p>
+      <w:pPr>
+        <w:ind w:left="360"/>
+        <w:jc w:val="center"/>
+      </w:pPr>
+    </w:p>
+    <w:p>
+      <w:pPr>
+        <w:ind w:left="360"/>
+        <w:jc w:val="center"/>
+      </w:pPr>
+    </w:p>
+    <w:p>
+      <w:pPr>
+        <w:ind w:left="360"/>
+        <w:jc w:val="center"/>
+      </w:pPr>
+    </w:p>
+    <w:p>
+      <w:pPr>
+        <w:ind w:left="360"/>
+        <w:jc w:val="center"/>
+      </w:pPr>
+    </w:p>
+    <w:p>
+      <w:pPr>
+        <w:ind w:left="360"/>
+        <w:jc w:val="center"/>
+      </w:pPr>
+    </w:p>
+    <w:p>
+      <w:pPr>
+        <w:ind w:left="360"/>
+        <w:jc w:val="center"/>
+      </w:pPr>
+    </w:p>
+    <w:p>
+      <w:pPr>
+        <w:ind w:left="360"/>
+        <w:jc w:val="center"/>
+      </w:pPr>
+    </w:p>
+    <w:p>
+      <w:pPr>
+        <w:ind w:left="360"/>
+        <w:jc w:val="center"/>
+      </w:pPr>
+    </w:p>
+    <w:p>
+      <w:pPr>
+        <w:ind w:left="360"/>
+        <w:jc w:val="center"/>
+      </w:pPr>
+    </w:p>
+    <w:p>
+      <w:pPr>
+        <w:ind w:left="360"/>
+        <w:jc w:val="center"/>
+      </w:pPr>
+    </w:p>
+    <w:p>
+      <w:pPr>
+        <w:ind w:left="360"/>
+        <w:jc w:val="center"/>
+      </w:pPr>
+    </w:p>
+    <w:p>
+      <w:pPr>
+        <w:ind w:left="360"/>
+        <w:jc w:val="center"/>
+      </w:pPr>
+    </w:p>
+    <w:p>
+      <w:pPr>
+        <w:ind w:left="360"/>
+        <w:jc w:val="center"/>
+      </w:pPr>
+    </w:p>
+    <w:p>
+      <w:pPr>
+        <w:ind w:left="360"/>
+        <w:jc w:val="center"/>
+      </w:pPr>
+    </w:p>
+    <w:p>
+      <w:pPr>
+        <w:ind w:left="360"/>
+        <w:jc w:val="center"/>
+      </w:pPr>
+    </w:p>
+    <w:p>
+      <w:pPr>
+        <w:ind w:left="360"/>
+        <w:jc w:val="center"/>
+      </w:pPr>
+    </w:p>
+    <w:p>
+      <w:pPr>
         <w:pStyle w:val="Heading1"/>
         <w:numPr>
           <w:ilvl w:val="0"/>
@@ -16217,6 +15100,7 @@
         <w:rPr>
           <w:lang w:eastAsia="en-US" w:bidi="ar-SA"/>
         </w:rPr>
+        <w:lastRenderedPageBreak/>
         <w:t>Danh</w:t>
       </w:r>
       <w:proofErr w:type="spellEnd"/>

</xml_diff>